<commit_message>
Update Palorsennan Policy List.docx
Immigration policies added.
</commit_message>
<xml_diff>
--- a/Palorsenna/Palorsennan Policy List.docx
+++ b/Palorsenna/Palorsennan Policy List.docx
@@ -2943,7 +2943,21 @@
                 <w:rFonts w:ascii="Constantia" w:hAnsi="Constantia"/>
                 <w:lang w:val="en-CA"/>
               </w:rPr>
-              <w:t xml:space="preserve">: embassy, ambassador, and 4 consulates </w:t>
+              <w:t xml:space="preserve">: embassy, ambassador, and </w:t>
+            </w:r>
+            <w:r>
+              <w:rPr>
+                <w:rFonts w:ascii="Constantia" w:hAnsi="Constantia"/>
+                <w:lang w:val="en-CA"/>
+              </w:rPr>
+              <w:t>5</w:t>
+            </w:r>
+            <w:r>
+              <w:rPr>
+                <w:rFonts w:ascii="Constantia" w:hAnsi="Constantia"/>
+                <w:lang w:val="en-CA"/>
+              </w:rPr>
+              <w:t xml:space="preserve"> consulates </w:t>
             </w:r>
           </w:p>
           <w:p>
@@ -2998,6 +3012,129 @@
                 <w:rFonts w:ascii="Constantia" w:hAnsi="Constantia"/>
                 <w:lang w:val="en-CA"/>
               </w:rPr>
+              <w:t>Immigration</w:t>
+            </w:r>
+          </w:p>
+        </w:tc>
+        <w:tc>
+          <w:tcPr>
+            <w:tcW w:w="3005" w:type="dxa"/>
+          </w:tcPr>
+          <w:p>
+            <w:pPr>
+              <w:cnfStyle w:val="000000000000" w:firstRow="0" w:lastRow="0" w:firstColumn="0" w:lastColumn="0" w:oddVBand="0" w:evenVBand="0" w:oddHBand="0" w:evenHBand="0" w:firstRowFirstColumn="0" w:firstRowLastColumn="0" w:lastRowFirstColumn="0" w:lastRowLastColumn="0"/>
+              <w:rPr>
+                <w:rFonts w:ascii="Constantia" w:hAnsi="Constantia"/>
+                <w:lang w:val="en-CA"/>
+              </w:rPr>
+            </w:pPr>
+            <w:r>
+              <w:rPr>
+                <w:rFonts w:ascii="Constantia" w:hAnsi="Constantia"/>
+                <w:lang w:val="en-CA"/>
+              </w:rPr>
+              <w:t>Points Based System</w:t>
+            </w:r>
+          </w:p>
+        </w:tc>
+        <w:tc>
+          <w:tcPr>
+            <w:tcW w:w="3006" w:type="dxa"/>
+          </w:tcPr>
+          <w:p>
+            <w:pPr>
+              <w:cnfStyle w:val="000000000000" w:firstRow="0" w:lastRow="0" w:firstColumn="0" w:lastColumn="0" w:oddVBand="0" w:evenVBand="0" w:oddHBand="0" w:evenHBand="0" w:firstRowFirstColumn="0" w:firstRowLastColumn="0" w:lastRowFirstColumn="0" w:lastRowLastColumn="0"/>
+              <w:rPr>
+                <w:rFonts w:ascii="Constantia" w:hAnsi="Constantia"/>
+                <w:lang w:val="en-CA"/>
+              </w:rPr>
+            </w:pPr>
+          </w:p>
+        </w:tc>
+      </w:tr>
+      <w:tr>
+        <w:tc>
+          <w:tcPr>
+            <w:cnfStyle w:val="001000000000" w:firstRow="0" w:lastRow="0" w:firstColumn="1" w:lastColumn="0" w:oddVBand="0" w:evenVBand="0" w:oddHBand="0" w:evenHBand="0" w:firstRowFirstColumn="0" w:firstRowLastColumn="0" w:lastRowFirstColumn="0" w:lastRowLastColumn="0"/>
+            <w:tcW w:w="3005" w:type="dxa"/>
+          </w:tcPr>
+          <w:p>
+            <w:pPr>
+              <w:rPr>
+                <w:rFonts w:ascii="Constantia" w:hAnsi="Constantia"/>
+                <w:lang w:val="en-CA"/>
+              </w:rPr>
+            </w:pPr>
+            <w:r>
+              <w:rPr>
+                <w:rFonts w:ascii="Constantia" w:hAnsi="Constantia"/>
+                <w:lang w:val="en-CA"/>
+              </w:rPr>
+              <w:t>Refugee</w:t>
+            </w:r>
+          </w:p>
+        </w:tc>
+        <w:tc>
+          <w:tcPr>
+            <w:tcW w:w="3005" w:type="dxa"/>
+          </w:tcPr>
+          <w:p>
+            <w:pPr>
+              <w:cnfStyle w:val="000000000000" w:firstRow="0" w:lastRow="0" w:firstColumn="0" w:lastColumn="0" w:oddVBand="0" w:evenVBand="0" w:oddHBand="0" w:evenHBand="0" w:firstRowFirstColumn="0" w:firstRowLastColumn="0" w:lastRowFirstColumn="0" w:lastRowLastColumn="0"/>
+              <w:rPr>
+                <w:rFonts w:ascii="Constantia" w:hAnsi="Constantia"/>
+                <w:lang w:val="en-CA"/>
+              </w:rPr>
+            </w:pPr>
+            <w:r>
+              <w:rPr>
+                <w:rFonts w:ascii="Constantia" w:hAnsi="Constantia"/>
+                <w:lang w:val="en-CA"/>
+              </w:rPr>
+              <w:t>Limited</w:t>
+            </w:r>
+          </w:p>
+        </w:tc>
+        <w:tc>
+          <w:tcPr>
+            <w:tcW w:w="3006" w:type="dxa"/>
+          </w:tcPr>
+          <w:p>
+            <w:pPr>
+              <w:cnfStyle w:val="000000000000" w:firstRow="0" w:lastRow="0" w:firstColumn="0" w:lastColumn="0" w:oddVBand="0" w:evenVBand="0" w:oddHBand="0" w:evenHBand="0" w:firstRowFirstColumn="0" w:firstRowLastColumn="0" w:lastRowFirstColumn="0" w:lastRowLastColumn="0"/>
+              <w:rPr>
+                <w:rFonts w:ascii="Constantia" w:hAnsi="Constantia"/>
+                <w:lang w:val="en-CA"/>
+              </w:rPr>
+            </w:pPr>
+            <w:r>
+              <w:rPr>
+                <w:rFonts w:ascii="Constantia" w:hAnsi="Constantia"/>
+                <w:lang w:val="en-CA"/>
+              </w:rPr>
+              <w:t>Points based system; religious persecution considered noteworthy.</w:t>
+            </w:r>
+          </w:p>
+        </w:tc>
+      </w:tr>
+      <w:tr>
+        <w:tc>
+          <w:tcPr>
+            <w:cnfStyle w:val="001000000000" w:firstRow="0" w:lastRow="0" w:firstColumn="1" w:lastColumn="0" w:oddVBand="0" w:evenVBand="0" w:oddHBand="0" w:evenHBand="0" w:firstRowFirstColumn="0" w:firstRowLastColumn="0" w:lastRowFirstColumn="0" w:lastRowLastColumn="0"/>
+            <w:tcW w:w="3005" w:type="dxa"/>
+          </w:tcPr>
+          <w:p>
+            <w:pPr>
+              <w:rPr>
+                <w:rFonts w:ascii="Constantia" w:hAnsi="Constantia"/>
+                <w:lang w:val="en-CA"/>
+              </w:rPr>
+            </w:pPr>
+            <w:r>
+              <w:rPr>
+                <w:rFonts w:ascii="Constantia" w:hAnsi="Constantia"/>
+                <w:lang w:val="en-CA"/>
+              </w:rPr>
               <w:t>Visa</w:t>
             </w:r>
           </w:p>
@@ -3274,6 +3411,7 @@
                 <w:u w:val="single"/>
                 <w:lang w:val="en-CA"/>
               </w:rPr>
+              <w:lastRenderedPageBreak/>
               <w:t>Healthcare</w:t>
             </w:r>
           </w:p>
@@ -3326,638 +3464,638 @@
                 <w:rFonts w:ascii="Constantia" w:hAnsi="Constantia"/>
                 <w:lang w:val="en-CA"/>
               </w:rPr>
+              <w:t>Abortion</w:t>
+            </w:r>
+          </w:p>
+        </w:tc>
+        <w:tc>
+          <w:tcPr>
+            <w:tcW w:w="3005" w:type="dxa"/>
+          </w:tcPr>
+          <w:p>
+            <w:pPr>
+              <w:cnfStyle w:val="000000000000" w:firstRow="0" w:lastRow="0" w:firstColumn="0" w:lastColumn="0" w:oddVBand="0" w:evenVBand="0" w:oddHBand="0" w:evenHBand="0" w:firstRowFirstColumn="0" w:firstRowLastColumn="0" w:lastRowFirstColumn="0" w:lastRowLastColumn="0"/>
+              <w:rPr>
+                <w:rFonts w:ascii="Constantia" w:hAnsi="Constantia"/>
+                <w:lang w:val="en-CA"/>
+              </w:rPr>
+            </w:pPr>
+            <w:r>
+              <w:rPr>
+                <w:rFonts w:ascii="Constantia" w:hAnsi="Constantia"/>
+                <w:lang w:val="en-CA"/>
+              </w:rPr>
+              <w:t>Illegal</w:t>
+            </w:r>
+          </w:p>
+        </w:tc>
+        <w:tc>
+          <w:tcPr>
+            <w:tcW w:w="3006" w:type="dxa"/>
+          </w:tcPr>
+          <w:p>
+            <w:pPr>
+              <w:cnfStyle w:val="000000000000" w:firstRow="0" w:lastRow="0" w:firstColumn="0" w:lastColumn="0" w:oddVBand="0" w:evenVBand="0" w:oddHBand="0" w:evenHBand="0" w:firstRowFirstColumn="0" w:firstRowLastColumn="0" w:lastRowFirstColumn="0" w:lastRowLastColumn="0"/>
+              <w:rPr>
+                <w:rFonts w:ascii="Constantia" w:hAnsi="Constantia"/>
+                <w:lang w:val="en-CA"/>
+              </w:rPr>
+            </w:pPr>
+            <w:r>
+              <w:rPr>
+                <w:rFonts w:ascii="Constantia" w:hAnsi="Constantia"/>
+                <w:lang w:val="en-CA"/>
+              </w:rPr>
+              <w:t>Exceptions for mothers’ life and dead foetus.</w:t>
+            </w:r>
+          </w:p>
+        </w:tc>
+      </w:tr>
+      <w:tr>
+        <w:tc>
+          <w:tcPr>
+            <w:cnfStyle w:val="001000000000" w:firstRow="0" w:lastRow="0" w:firstColumn="1" w:lastColumn="0" w:oddVBand="0" w:evenVBand="0" w:oddHBand="0" w:evenHBand="0" w:firstRowFirstColumn="0" w:firstRowLastColumn="0" w:lastRowFirstColumn="0" w:lastRowLastColumn="0"/>
+            <w:tcW w:w="3005" w:type="dxa"/>
+          </w:tcPr>
+          <w:p>
+            <w:pPr>
+              <w:rPr>
+                <w:rFonts w:ascii="Constantia" w:hAnsi="Constantia"/>
+                <w:lang w:val="en-CA"/>
+              </w:rPr>
+            </w:pPr>
+            <w:r>
+              <w:rPr>
+                <w:rFonts w:ascii="Constantia" w:hAnsi="Constantia"/>
+                <w:lang w:val="en-CA"/>
+              </w:rPr>
+              <w:t>Contraception</w:t>
+            </w:r>
+          </w:p>
+        </w:tc>
+        <w:tc>
+          <w:tcPr>
+            <w:tcW w:w="3005" w:type="dxa"/>
+          </w:tcPr>
+          <w:p>
+            <w:pPr>
+              <w:cnfStyle w:val="000000000000" w:firstRow="0" w:lastRow="0" w:firstColumn="0" w:lastColumn="0" w:oddVBand="0" w:evenVBand="0" w:oddHBand="0" w:evenHBand="0" w:firstRowFirstColumn="0" w:firstRowLastColumn="0" w:lastRowFirstColumn="0" w:lastRowLastColumn="0"/>
+              <w:rPr>
+                <w:rFonts w:ascii="Constantia" w:hAnsi="Constantia"/>
+                <w:lang w:val="en-CA"/>
+              </w:rPr>
+            </w:pPr>
+            <w:r>
+              <w:rPr>
+                <w:rFonts w:ascii="Constantia" w:hAnsi="Constantia"/>
+                <w:lang w:val="en-CA"/>
+              </w:rPr>
+              <w:t>Plan A: Legal and Cost-Regulated</w:t>
+            </w:r>
+          </w:p>
+          <w:p>
+            <w:pPr>
+              <w:cnfStyle w:val="000000000000" w:firstRow="0" w:lastRow="0" w:firstColumn="0" w:lastColumn="0" w:oddVBand="0" w:evenVBand="0" w:oddHBand="0" w:evenHBand="0" w:firstRowFirstColumn="0" w:firstRowLastColumn="0" w:lastRowFirstColumn="0" w:lastRowLastColumn="0"/>
+              <w:rPr>
+                <w:rFonts w:ascii="Constantia" w:hAnsi="Constantia"/>
+                <w:lang w:val="en-CA"/>
+              </w:rPr>
+            </w:pPr>
+            <w:r>
+              <w:rPr>
+                <w:rFonts w:ascii="Constantia" w:hAnsi="Constantia"/>
+                <w:lang w:val="en-CA"/>
+              </w:rPr>
+              <w:t>Plan B: Illegal</w:t>
+            </w:r>
+          </w:p>
+        </w:tc>
+        <w:tc>
+          <w:tcPr>
+            <w:tcW w:w="3006" w:type="dxa"/>
+          </w:tcPr>
+          <w:p>
+            <w:pPr>
+              <w:cnfStyle w:val="000000000000" w:firstRow="0" w:lastRow="0" w:firstColumn="0" w:lastColumn="0" w:oddVBand="0" w:evenVBand="0" w:oddHBand="0" w:evenHBand="0" w:firstRowFirstColumn="0" w:firstRowLastColumn="0" w:lastRowFirstColumn="0" w:lastRowLastColumn="0"/>
+              <w:rPr>
+                <w:rFonts w:ascii="Constantia" w:hAnsi="Constantia"/>
+                <w:lang w:val="en-CA"/>
+              </w:rPr>
+            </w:pPr>
+            <w:r>
+              <w:rPr>
+                <w:rFonts w:ascii="Constantia" w:hAnsi="Constantia"/>
+                <w:lang w:val="en-CA"/>
+              </w:rPr>
+              <w:t>All legal contraceptives are cost regulated, ensuring a single use/dosage can be purchased with no more than ½ hour minimum wage work.</w:t>
+            </w:r>
+          </w:p>
+        </w:tc>
+      </w:tr>
+      <w:tr>
+        <w:tc>
+          <w:tcPr>
+            <w:cnfStyle w:val="001000000000" w:firstRow="0" w:lastRow="0" w:firstColumn="1" w:lastColumn="0" w:oddVBand="0" w:evenVBand="0" w:oddHBand="0" w:evenHBand="0" w:firstRowFirstColumn="0" w:firstRowLastColumn="0" w:lastRowFirstColumn="0" w:lastRowLastColumn="0"/>
+            <w:tcW w:w="3005" w:type="dxa"/>
+          </w:tcPr>
+          <w:p>
+            <w:pPr>
+              <w:rPr>
+                <w:rFonts w:ascii="Constantia" w:hAnsi="Constantia"/>
+                <w:lang w:val="en-CA"/>
+              </w:rPr>
+            </w:pPr>
+            <w:r>
+              <w:rPr>
+                <w:rFonts w:ascii="Constantia" w:hAnsi="Constantia"/>
+                <w:lang w:val="en-CA"/>
+              </w:rPr>
+              <w:t>Euthanasia</w:t>
+            </w:r>
+          </w:p>
+        </w:tc>
+        <w:tc>
+          <w:tcPr>
+            <w:tcW w:w="3005" w:type="dxa"/>
+          </w:tcPr>
+          <w:p>
+            <w:pPr>
+              <w:cnfStyle w:val="000000000000" w:firstRow="0" w:lastRow="0" w:firstColumn="0" w:lastColumn="0" w:oddVBand="0" w:evenVBand="0" w:oddHBand="0" w:evenHBand="0" w:firstRowFirstColumn="0" w:firstRowLastColumn="0" w:lastRowFirstColumn="0" w:lastRowLastColumn="0"/>
+              <w:rPr>
+                <w:rFonts w:ascii="Constantia" w:hAnsi="Constantia"/>
+                <w:lang w:val="en-CA"/>
+              </w:rPr>
+            </w:pPr>
+            <w:r>
+              <w:rPr>
+                <w:rFonts w:ascii="Constantia" w:hAnsi="Constantia"/>
+                <w:lang w:val="en-CA"/>
+              </w:rPr>
+              <w:t>Illegal</w:t>
+            </w:r>
+          </w:p>
+        </w:tc>
+        <w:tc>
+          <w:tcPr>
+            <w:tcW w:w="3006" w:type="dxa"/>
+          </w:tcPr>
+          <w:p>
+            <w:pPr>
+              <w:cnfStyle w:val="000000000000" w:firstRow="0" w:lastRow="0" w:firstColumn="0" w:lastColumn="0" w:oddVBand="0" w:evenVBand="0" w:oddHBand="0" w:evenHBand="0" w:firstRowFirstColumn="0" w:firstRowLastColumn="0" w:lastRowFirstColumn="0" w:lastRowLastColumn="0"/>
+              <w:rPr>
+                <w:rFonts w:ascii="Constantia" w:hAnsi="Constantia"/>
+                <w:lang w:val="en-CA"/>
+              </w:rPr>
+            </w:pPr>
+            <w:r>
+              <w:rPr>
+                <w:rFonts w:ascii="Constantia" w:hAnsi="Constantia"/>
+                <w:lang w:val="en-CA"/>
+              </w:rPr>
+              <w:t>Illegal, except for removing life support.</w:t>
+            </w:r>
+          </w:p>
+        </w:tc>
+      </w:tr>
+      <w:tr>
+        <w:tc>
+          <w:tcPr>
+            <w:cnfStyle w:val="001000000000" w:firstRow="0" w:lastRow="0" w:firstColumn="1" w:lastColumn="0" w:oddVBand="0" w:evenVBand="0" w:oddHBand="0" w:evenHBand="0" w:firstRowFirstColumn="0" w:firstRowLastColumn="0" w:lastRowFirstColumn="0" w:lastRowLastColumn="0"/>
+            <w:tcW w:w="3005" w:type="dxa"/>
+          </w:tcPr>
+          <w:p>
+            <w:pPr>
+              <w:rPr>
+                <w:rFonts w:ascii="Constantia" w:hAnsi="Constantia"/>
+                <w:lang w:val="en-CA"/>
+              </w:rPr>
+            </w:pPr>
+            <w:r>
+              <w:rPr>
+                <w:rFonts w:ascii="Constantia" w:hAnsi="Constantia"/>
+                <w:lang w:val="en-CA"/>
+              </w:rPr>
+              <w:t>Private Healthcare</w:t>
+            </w:r>
+          </w:p>
+        </w:tc>
+        <w:tc>
+          <w:tcPr>
+            <w:tcW w:w="3005" w:type="dxa"/>
+          </w:tcPr>
+          <w:p>
+            <w:pPr>
+              <w:cnfStyle w:val="000000000000" w:firstRow="0" w:lastRow="0" w:firstColumn="0" w:lastColumn="0" w:oddVBand="0" w:evenVBand="0" w:oddHBand="0" w:evenHBand="0" w:firstRowFirstColumn="0" w:firstRowLastColumn="0" w:lastRowFirstColumn="0" w:lastRowLastColumn="0"/>
+              <w:rPr>
+                <w:rFonts w:ascii="Constantia" w:hAnsi="Constantia"/>
+                <w:lang w:val="en-CA"/>
+              </w:rPr>
+            </w:pPr>
+            <w:r>
+              <w:rPr>
+                <w:rFonts w:ascii="Constantia" w:hAnsi="Constantia"/>
+                <w:lang w:val="en-CA"/>
+              </w:rPr>
+              <w:t>Legal</w:t>
+            </w:r>
+          </w:p>
+        </w:tc>
+        <w:tc>
+          <w:tcPr>
+            <w:tcW w:w="3006" w:type="dxa"/>
+          </w:tcPr>
+          <w:p>
+            <w:pPr>
+              <w:cnfStyle w:val="000000000000" w:firstRow="0" w:lastRow="0" w:firstColumn="0" w:lastColumn="0" w:oddVBand="0" w:evenVBand="0" w:oddHBand="0" w:evenHBand="0" w:firstRowFirstColumn="0" w:firstRowLastColumn="0" w:lastRowFirstColumn="0" w:lastRowLastColumn="0"/>
+              <w:rPr>
+                <w:rFonts w:ascii="Constantia" w:hAnsi="Constantia"/>
+                <w:lang w:val="en-CA"/>
+              </w:rPr>
+            </w:pPr>
+            <w:r>
+              <w:rPr>
+                <w:rFonts w:ascii="Constantia" w:hAnsi="Constantia"/>
+                <w:lang w:val="en-CA"/>
+              </w:rPr>
+              <w:t>Legal, so long as one pays heavy premiums and a private healthcare tax.</w:t>
+            </w:r>
+          </w:p>
+        </w:tc>
+      </w:tr>
+      <w:tr>
+        <w:tc>
+          <w:tcPr>
+            <w:cnfStyle w:val="001000000000" w:firstRow="0" w:lastRow="0" w:firstColumn="1" w:lastColumn="0" w:oddVBand="0" w:evenVBand="0" w:oddHBand="0" w:evenHBand="0" w:firstRowFirstColumn="0" w:firstRowLastColumn="0" w:lastRowFirstColumn="0" w:lastRowLastColumn="0"/>
+            <w:tcW w:w="3005" w:type="dxa"/>
+          </w:tcPr>
+          <w:p>
+            <w:pPr>
+              <w:rPr>
+                <w:rFonts w:ascii="Constantia" w:hAnsi="Constantia"/>
+                <w:lang w:val="en-CA"/>
+              </w:rPr>
+            </w:pPr>
+            <w:r>
+              <w:rPr>
+                <w:rFonts w:ascii="Constantia" w:hAnsi="Constantia"/>
+                <w:lang w:val="en-CA"/>
+              </w:rPr>
+              <w:t>Public Healthcare</w:t>
+            </w:r>
+          </w:p>
+        </w:tc>
+        <w:tc>
+          <w:tcPr>
+            <w:tcW w:w="3005" w:type="dxa"/>
+          </w:tcPr>
+          <w:p>
+            <w:pPr>
+              <w:cnfStyle w:val="000000000000" w:firstRow="0" w:lastRow="0" w:firstColumn="0" w:lastColumn="0" w:oddVBand="0" w:evenVBand="0" w:oddHBand="0" w:evenHBand="0" w:firstRowFirstColumn="0" w:firstRowLastColumn="0" w:lastRowFirstColumn="0" w:lastRowLastColumn="0"/>
+              <w:rPr>
+                <w:rFonts w:ascii="Constantia" w:hAnsi="Constantia"/>
+                <w:lang w:val="en-CA"/>
+              </w:rPr>
+            </w:pPr>
+            <w:r>
+              <w:rPr>
+                <w:rFonts w:ascii="Constantia" w:hAnsi="Constantia"/>
+                <w:lang w:val="en-CA"/>
+              </w:rPr>
+              <w:t>Well-Funded</w:t>
+            </w:r>
+            <w:r>
+              <w:rPr>
+                <w:rFonts w:ascii="Constantia" w:hAnsi="Constantia"/>
+                <w:lang w:val="en-CA"/>
+              </w:rPr>
+              <w:t xml:space="preserve"> and Free</w:t>
+            </w:r>
+          </w:p>
+        </w:tc>
+        <w:tc>
+          <w:tcPr>
+            <w:tcW w:w="3006" w:type="dxa"/>
+          </w:tcPr>
+          <w:p>
+            <w:pPr>
+              <w:cnfStyle w:val="000000000000" w:firstRow="0" w:lastRow="0" w:firstColumn="0" w:lastColumn="0" w:oddVBand="0" w:evenVBand="0" w:oddHBand="0" w:evenHBand="0" w:firstRowFirstColumn="0" w:firstRowLastColumn="0" w:lastRowFirstColumn="0" w:lastRowLastColumn="0"/>
+              <w:rPr>
+                <w:rFonts w:ascii="Constantia" w:hAnsi="Constantia"/>
+                <w:lang w:val="en-CA"/>
+              </w:rPr>
+            </w:pPr>
+            <w:r>
+              <w:rPr>
+                <w:rFonts w:ascii="Constantia" w:hAnsi="Constantia"/>
+                <w:lang w:val="en-CA"/>
+              </w:rPr>
+              <w:t xml:space="preserve">Well-funded and </w:t>
+            </w:r>
+            <w:r>
+              <w:rPr>
+                <w:rFonts w:ascii="Constantia" w:hAnsi="Constantia"/>
+                <w:lang w:val="en-CA"/>
+              </w:rPr>
+              <w:t xml:space="preserve">free, </w:t>
+            </w:r>
+            <w:r>
+              <w:rPr>
+                <w:rFonts w:ascii="Constantia" w:hAnsi="Constantia"/>
+                <w:lang w:val="en-CA"/>
+              </w:rPr>
+              <w:t>seen as a priority spending area, covers all areas of healthcare.</w:t>
+            </w:r>
+          </w:p>
+        </w:tc>
+      </w:tr>
+      <w:tr>
+        <w:tc>
+          <w:tcPr>
+            <w:cnfStyle w:val="001000000000" w:firstRow="0" w:lastRow="0" w:firstColumn="1" w:lastColumn="0" w:oddVBand="0" w:evenVBand="0" w:oddHBand="0" w:evenHBand="0" w:firstRowFirstColumn="0" w:firstRowLastColumn="0" w:lastRowFirstColumn="0" w:lastRowLastColumn="0"/>
+            <w:tcW w:w="3005" w:type="dxa"/>
+          </w:tcPr>
+          <w:p>
+            <w:pPr>
+              <w:rPr>
+                <w:rFonts w:ascii="Constantia" w:hAnsi="Constantia"/>
+                <w:u w:val="single"/>
+                <w:lang w:val="en-CA"/>
+              </w:rPr>
+            </w:pPr>
+            <w:r>
+              <w:rPr>
+                <w:rFonts w:ascii="Constantia" w:hAnsi="Constantia"/>
+                <w:u w:val="single"/>
+                <w:lang w:val="en-CA"/>
+              </w:rPr>
+              <w:t>Housing</w:t>
+            </w:r>
+          </w:p>
+        </w:tc>
+        <w:tc>
+          <w:tcPr>
+            <w:tcW w:w="3005" w:type="dxa"/>
+          </w:tcPr>
+          <w:p>
+            <w:pPr>
+              <w:cnfStyle w:val="000000000000" w:firstRow="0" w:lastRow="0" w:firstColumn="0" w:lastColumn="0" w:oddVBand="0" w:evenVBand="0" w:oddHBand="0" w:evenHBand="0" w:firstRowFirstColumn="0" w:firstRowLastColumn="0" w:lastRowFirstColumn="0" w:lastRowLastColumn="0"/>
+              <w:rPr>
+                <w:rFonts w:ascii="Constantia" w:hAnsi="Constantia"/>
+                <w:lang w:val="en-CA"/>
+              </w:rPr>
+            </w:pPr>
+          </w:p>
+        </w:tc>
+        <w:tc>
+          <w:tcPr>
+            <w:tcW w:w="3006" w:type="dxa"/>
+          </w:tcPr>
+          <w:p>
+            <w:pPr>
+              <w:cnfStyle w:val="000000000000" w:firstRow="0" w:lastRow="0" w:firstColumn="0" w:lastColumn="0" w:oddVBand="0" w:evenVBand="0" w:oddHBand="0" w:evenHBand="0" w:firstRowFirstColumn="0" w:firstRowLastColumn="0" w:lastRowFirstColumn="0" w:lastRowLastColumn="0"/>
+              <w:rPr>
+                <w:rFonts w:ascii="Constantia" w:hAnsi="Constantia"/>
+                <w:lang w:val="en-CA"/>
+              </w:rPr>
+            </w:pPr>
+          </w:p>
+        </w:tc>
+      </w:tr>
+      <w:tr>
+        <w:tc>
+          <w:tcPr>
+            <w:cnfStyle w:val="001000000000" w:firstRow="0" w:lastRow="0" w:firstColumn="1" w:lastColumn="0" w:oddVBand="0" w:evenVBand="0" w:oddHBand="0" w:evenHBand="0" w:firstRowFirstColumn="0" w:firstRowLastColumn="0" w:lastRowFirstColumn="0" w:lastRowLastColumn="0"/>
+            <w:tcW w:w="3005" w:type="dxa"/>
+          </w:tcPr>
+          <w:p>
+            <w:pPr>
+              <w:rPr>
+                <w:rFonts w:ascii="Constantia" w:hAnsi="Constantia"/>
+                <w:lang w:val="en-CA"/>
+              </w:rPr>
+            </w:pPr>
+            <w:r>
+              <w:rPr>
+                <w:rFonts w:ascii="Constantia" w:hAnsi="Constantia"/>
+                <w:lang w:val="en-CA"/>
+              </w:rPr>
+              <w:t>Extra Residences</w:t>
+            </w:r>
+          </w:p>
+        </w:tc>
+        <w:tc>
+          <w:tcPr>
+            <w:tcW w:w="3005" w:type="dxa"/>
+          </w:tcPr>
+          <w:p>
+            <w:pPr>
+              <w:cnfStyle w:val="000000000000" w:firstRow="0" w:lastRow="0" w:firstColumn="0" w:lastColumn="0" w:oddVBand="0" w:evenVBand="0" w:oddHBand="0" w:evenHBand="0" w:firstRowFirstColumn="0" w:firstRowLastColumn="0" w:lastRowFirstColumn="0" w:lastRowLastColumn="0"/>
+              <w:rPr>
+                <w:rFonts w:ascii="Constantia" w:hAnsi="Constantia"/>
+                <w:lang w:val="en-CA"/>
+              </w:rPr>
+            </w:pPr>
+            <w:r>
+              <w:rPr>
+                <w:rFonts w:ascii="Constantia" w:hAnsi="Constantia"/>
+                <w:lang w:val="en-CA"/>
+              </w:rPr>
+              <w:t>Illegal Beyond 3</w:t>
+            </w:r>
+          </w:p>
+        </w:tc>
+        <w:tc>
+          <w:tcPr>
+            <w:tcW w:w="3006" w:type="dxa"/>
+          </w:tcPr>
+          <w:p>
+            <w:pPr>
+              <w:cnfStyle w:val="000000000000" w:firstRow="0" w:lastRow="0" w:firstColumn="0" w:lastColumn="0" w:oddVBand="0" w:evenVBand="0" w:oddHBand="0" w:evenHBand="0" w:firstRowFirstColumn="0" w:firstRowLastColumn="0" w:lastRowFirstColumn="0" w:lastRowLastColumn="0"/>
+              <w:rPr>
+                <w:rFonts w:ascii="Constantia" w:hAnsi="Constantia"/>
+                <w:lang w:val="en-CA"/>
+              </w:rPr>
+            </w:pPr>
+            <w:r>
+              <w:rPr>
+                <w:rFonts w:ascii="Constantia" w:hAnsi="Constantia"/>
+                <w:lang w:val="en-CA"/>
+              </w:rPr>
+              <w:t>Illegal to own/rent more than 3 residences (not including apartments</w:t>
+            </w:r>
+            <w:r>
+              <w:rPr>
+                <w:rFonts w:ascii="Constantia" w:hAnsi="Constantia"/>
+                <w:lang w:val="en-CA"/>
+              </w:rPr>
+              <w:t>) but</w:t>
+            </w:r>
+            <w:r>
+              <w:rPr>
+                <w:rFonts w:ascii="Constantia" w:hAnsi="Constantia"/>
+                <w:lang w:val="en-CA"/>
+              </w:rPr>
+              <w:t xml:space="preserve"> c</w:t>
+            </w:r>
+            <w:r>
+              <w:rPr>
+                <w:rFonts w:ascii="Constantia" w:hAnsi="Constantia"/>
+                <w:lang w:val="en-CA"/>
+              </w:rPr>
+              <w:t>o-signing on dependant’s or former dependant’s primary residences does not count to the count.</w:t>
+            </w:r>
+          </w:p>
+        </w:tc>
+      </w:tr>
+      <w:tr>
+        <w:tc>
+          <w:tcPr>
+            <w:cnfStyle w:val="001000000000" w:firstRow="0" w:lastRow="0" w:firstColumn="1" w:lastColumn="0" w:oddVBand="0" w:evenVBand="0" w:oddHBand="0" w:evenHBand="0" w:firstRowFirstColumn="0" w:firstRowLastColumn="0" w:lastRowFirstColumn="0" w:lastRowLastColumn="0"/>
+            <w:tcW w:w="3005" w:type="dxa"/>
+          </w:tcPr>
+          <w:p>
+            <w:pPr>
+              <w:rPr>
+                <w:rFonts w:ascii="Constantia" w:hAnsi="Constantia"/>
+                <w:lang w:val="en-CA"/>
+              </w:rPr>
+            </w:pPr>
+            <w:r>
+              <w:rPr>
+                <w:rFonts w:ascii="Constantia" w:hAnsi="Constantia"/>
+                <w:lang w:val="en-CA"/>
+              </w:rPr>
+              <w:t>Public Housing</w:t>
+            </w:r>
+          </w:p>
+        </w:tc>
+        <w:tc>
+          <w:tcPr>
+            <w:tcW w:w="3005" w:type="dxa"/>
+          </w:tcPr>
+          <w:p>
+            <w:pPr>
+              <w:cnfStyle w:val="000000000000" w:firstRow="0" w:lastRow="0" w:firstColumn="0" w:lastColumn="0" w:oddVBand="0" w:evenVBand="0" w:oddHBand="0" w:evenHBand="0" w:firstRowFirstColumn="0" w:firstRowLastColumn="0" w:lastRowFirstColumn="0" w:lastRowLastColumn="0"/>
+              <w:rPr>
+                <w:rFonts w:ascii="Constantia" w:hAnsi="Constantia"/>
+                <w:lang w:val="en-CA"/>
+              </w:rPr>
+            </w:pPr>
+            <w:r>
+              <w:rPr>
+                <w:rFonts w:ascii="Constantia" w:hAnsi="Constantia"/>
+                <w:lang w:val="en-CA"/>
+              </w:rPr>
+              <w:t>Municipal</w:t>
+            </w:r>
+          </w:p>
+        </w:tc>
+        <w:tc>
+          <w:tcPr>
+            <w:tcW w:w="3006" w:type="dxa"/>
+          </w:tcPr>
+          <w:p>
+            <w:pPr>
+              <w:cnfStyle w:val="000000000000" w:firstRow="0" w:lastRow="0" w:firstColumn="0" w:lastColumn="0" w:oddVBand="0" w:evenVBand="0" w:oddHBand="0" w:evenHBand="0" w:firstRowFirstColumn="0" w:firstRowLastColumn="0" w:lastRowFirstColumn="0" w:lastRowLastColumn="0"/>
+              <w:rPr>
+                <w:rFonts w:ascii="Constantia" w:hAnsi="Constantia"/>
+                <w:lang w:val="en-CA"/>
+              </w:rPr>
+            </w:pPr>
+            <w:r>
+              <w:rPr>
+                <w:rFonts w:ascii="Constantia" w:hAnsi="Constantia"/>
+                <w:lang w:val="en-CA"/>
+              </w:rPr>
+              <w:t>Public housing is a municipal concern, but the municipalities can ask for funding from the federal or provincial governments if they so wish.</w:t>
+            </w:r>
+          </w:p>
+        </w:tc>
+      </w:tr>
+      <w:tr>
+        <w:tc>
+          <w:tcPr>
+            <w:cnfStyle w:val="001000000000" w:firstRow="0" w:lastRow="0" w:firstColumn="1" w:lastColumn="0" w:oddVBand="0" w:evenVBand="0" w:oddHBand="0" w:evenHBand="0" w:firstRowFirstColumn="0" w:firstRowLastColumn="0" w:lastRowFirstColumn="0" w:lastRowLastColumn="0"/>
+            <w:tcW w:w="3005" w:type="dxa"/>
+          </w:tcPr>
+          <w:p>
+            <w:pPr>
+              <w:rPr>
+                <w:rFonts w:ascii="Constantia" w:hAnsi="Constantia"/>
+                <w:lang w:val="en-CA"/>
+              </w:rPr>
+            </w:pPr>
+            <w:r>
+              <w:rPr>
+                <w:rFonts w:ascii="Constantia" w:hAnsi="Constantia"/>
+                <w:lang w:val="en-CA"/>
+              </w:rPr>
+              <w:t>Renting</w:t>
+            </w:r>
+          </w:p>
+        </w:tc>
+        <w:tc>
+          <w:tcPr>
+            <w:tcW w:w="3005" w:type="dxa"/>
+          </w:tcPr>
+          <w:p>
+            <w:pPr>
+              <w:cnfStyle w:val="000000000000" w:firstRow="0" w:lastRow="0" w:firstColumn="0" w:lastColumn="0" w:oddVBand="0" w:evenVBand="0" w:oddHBand="0" w:evenHBand="0" w:firstRowFirstColumn="0" w:firstRowLastColumn="0" w:lastRowFirstColumn="0" w:lastRowLastColumn="0"/>
+              <w:rPr>
+                <w:rFonts w:ascii="Constantia" w:hAnsi="Constantia"/>
+                <w:lang w:val="en-CA"/>
+              </w:rPr>
+            </w:pPr>
+            <w:r>
+              <w:rPr>
+                <w:rFonts w:ascii="Constantia" w:hAnsi="Constantia"/>
+                <w:lang w:val="en-CA"/>
+              </w:rPr>
+              <w:t>Controlled</w:t>
+            </w:r>
+          </w:p>
+        </w:tc>
+        <w:tc>
+          <w:tcPr>
+            <w:tcW w:w="3006" w:type="dxa"/>
+          </w:tcPr>
+          <w:p>
+            <w:pPr>
+              <w:cnfStyle w:val="000000000000" w:firstRow="0" w:lastRow="0" w:firstColumn="0" w:lastColumn="0" w:oddVBand="0" w:evenVBand="0" w:oddHBand="0" w:evenHBand="0" w:firstRowFirstColumn="0" w:firstRowLastColumn="0" w:lastRowFirstColumn="0" w:lastRowLastColumn="0"/>
+              <w:rPr>
+                <w:rFonts w:ascii="Constantia" w:hAnsi="Constantia"/>
+                <w:lang w:val="en-CA"/>
+              </w:rPr>
+            </w:pPr>
+            <w:r>
+              <w:rPr>
+                <w:rFonts w:ascii="Constantia" w:hAnsi="Constantia"/>
+                <w:lang w:val="en-CA"/>
+              </w:rPr>
+              <w:t>Rent is controlled, properties which can be rented are limited to:</w:t>
+            </w:r>
+          </w:p>
+          <w:p>
+            <w:pPr>
+              <w:cnfStyle w:val="000000000000" w:firstRow="0" w:lastRow="0" w:firstColumn="0" w:lastColumn="0" w:oddVBand="0" w:evenVBand="0" w:oddHBand="0" w:evenHBand="0" w:firstRowFirstColumn="0" w:firstRowLastColumn="0" w:lastRowFirstColumn="0" w:lastRowLastColumn="0"/>
+              <w:rPr>
+                <w:rFonts w:ascii="Constantia" w:hAnsi="Constantia"/>
+                <w:lang w:val="en-CA"/>
+              </w:rPr>
+            </w:pPr>
+            <w:r>
+              <w:rPr>
+                <w:rFonts w:ascii="Constantia" w:hAnsi="Constantia"/>
+                <w:lang w:val="en-CA"/>
+              </w:rPr>
+              <w:t xml:space="preserve">1. Apartment buildings (which must be filled to </w:t>
+            </w:r>
+            <w:r>
+              <w:rPr>
+                <w:rFonts w:ascii="Constantia" w:hAnsi="Constantia"/>
+                <w:lang w:val="en-CA"/>
+              </w:rPr>
               <w:lastRenderedPageBreak/>
-              <w:t>Abortion</w:t>
-            </w:r>
-          </w:p>
-        </w:tc>
-        <w:tc>
-          <w:tcPr>
-            <w:tcW w:w="3005" w:type="dxa"/>
-          </w:tcPr>
-          <w:p>
-            <w:pPr>
-              <w:cnfStyle w:val="000000000000" w:firstRow="0" w:lastRow="0" w:firstColumn="0" w:lastColumn="0" w:oddVBand="0" w:evenVBand="0" w:oddHBand="0" w:evenHBand="0" w:firstRowFirstColumn="0" w:firstRowLastColumn="0" w:lastRowFirstColumn="0" w:lastRowLastColumn="0"/>
-              <w:rPr>
-                <w:rFonts w:ascii="Constantia" w:hAnsi="Constantia"/>
-                <w:lang w:val="en-CA"/>
-              </w:rPr>
-            </w:pPr>
-            <w:r>
-              <w:rPr>
-                <w:rFonts w:ascii="Constantia" w:hAnsi="Constantia"/>
-                <w:lang w:val="en-CA"/>
-              </w:rPr>
-              <w:t>Illegal</w:t>
-            </w:r>
-          </w:p>
-        </w:tc>
-        <w:tc>
-          <w:tcPr>
-            <w:tcW w:w="3006" w:type="dxa"/>
-          </w:tcPr>
-          <w:p>
-            <w:pPr>
-              <w:cnfStyle w:val="000000000000" w:firstRow="0" w:lastRow="0" w:firstColumn="0" w:lastColumn="0" w:oddVBand="0" w:evenVBand="0" w:oddHBand="0" w:evenHBand="0" w:firstRowFirstColumn="0" w:firstRowLastColumn="0" w:lastRowFirstColumn="0" w:lastRowLastColumn="0"/>
-              <w:rPr>
-                <w:rFonts w:ascii="Constantia" w:hAnsi="Constantia"/>
-                <w:lang w:val="en-CA"/>
-              </w:rPr>
-            </w:pPr>
-            <w:r>
-              <w:rPr>
-                <w:rFonts w:ascii="Constantia" w:hAnsi="Constantia"/>
-                <w:lang w:val="en-CA"/>
-              </w:rPr>
-              <w:t>Exceptions for mothers’ life and dead foetus.</w:t>
-            </w:r>
-          </w:p>
-        </w:tc>
-      </w:tr>
-      <w:tr>
-        <w:tc>
-          <w:tcPr>
-            <w:cnfStyle w:val="001000000000" w:firstRow="0" w:lastRow="0" w:firstColumn="1" w:lastColumn="0" w:oddVBand="0" w:evenVBand="0" w:oddHBand="0" w:evenHBand="0" w:firstRowFirstColumn="0" w:firstRowLastColumn="0" w:lastRowFirstColumn="0" w:lastRowLastColumn="0"/>
-            <w:tcW w:w="3005" w:type="dxa"/>
-          </w:tcPr>
-          <w:p>
-            <w:pPr>
-              <w:rPr>
-                <w:rFonts w:ascii="Constantia" w:hAnsi="Constantia"/>
-                <w:lang w:val="en-CA"/>
-              </w:rPr>
-            </w:pPr>
-            <w:r>
-              <w:rPr>
-                <w:rFonts w:ascii="Constantia" w:hAnsi="Constantia"/>
-                <w:lang w:val="en-CA"/>
-              </w:rPr>
-              <w:t>Contraception</w:t>
-            </w:r>
-          </w:p>
-        </w:tc>
-        <w:tc>
-          <w:tcPr>
-            <w:tcW w:w="3005" w:type="dxa"/>
-          </w:tcPr>
-          <w:p>
-            <w:pPr>
-              <w:cnfStyle w:val="000000000000" w:firstRow="0" w:lastRow="0" w:firstColumn="0" w:lastColumn="0" w:oddVBand="0" w:evenVBand="0" w:oddHBand="0" w:evenHBand="0" w:firstRowFirstColumn="0" w:firstRowLastColumn="0" w:lastRowFirstColumn="0" w:lastRowLastColumn="0"/>
-              <w:rPr>
-                <w:rFonts w:ascii="Constantia" w:hAnsi="Constantia"/>
-                <w:lang w:val="en-CA"/>
-              </w:rPr>
-            </w:pPr>
-            <w:r>
-              <w:rPr>
-                <w:rFonts w:ascii="Constantia" w:hAnsi="Constantia"/>
-                <w:lang w:val="en-CA"/>
-              </w:rPr>
-              <w:t>Plan A: Legal and Cost-Regulated</w:t>
-            </w:r>
-          </w:p>
-          <w:p>
-            <w:pPr>
-              <w:cnfStyle w:val="000000000000" w:firstRow="0" w:lastRow="0" w:firstColumn="0" w:lastColumn="0" w:oddVBand="0" w:evenVBand="0" w:oddHBand="0" w:evenHBand="0" w:firstRowFirstColumn="0" w:firstRowLastColumn="0" w:lastRowFirstColumn="0" w:lastRowLastColumn="0"/>
-              <w:rPr>
-                <w:rFonts w:ascii="Constantia" w:hAnsi="Constantia"/>
-                <w:lang w:val="en-CA"/>
-              </w:rPr>
-            </w:pPr>
-            <w:r>
-              <w:rPr>
-                <w:rFonts w:ascii="Constantia" w:hAnsi="Constantia"/>
-                <w:lang w:val="en-CA"/>
-              </w:rPr>
-              <w:t>Plan B: Illegal</w:t>
-            </w:r>
-          </w:p>
-        </w:tc>
-        <w:tc>
-          <w:tcPr>
-            <w:tcW w:w="3006" w:type="dxa"/>
-          </w:tcPr>
-          <w:p>
-            <w:pPr>
-              <w:cnfStyle w:val="000000000000" w:firstRow="0" w:lastRow="0" w:firstColumn="0" w:lastColumn="0" w:oddVBand="0" w:evenVBand="0" w:oddHBand="0" w:evenHBand="0" w:firstRowFirstColumn="0" w:firstRowLastColumn="0" w:lastRowFirstColumn="0" w:lastRowLastColumn="0"/>
-              <w:rPr>
-                <w:rFonts w:ascii="Constantia" w:hAnsi="Constantia"/>
-                <w:lang w:val="en-CA"/>
-              </w:rPr>
-            </w:pPr>
-            <w:r>
-              <w:rPr>
-                <w:rFonts w:ascii="Constantia" w:hAnsi="Constantia"/>
-                <w:lang w:val="en-CA"/>
-              </w:rPr>
-              <w:t>All legal contraceptives are cost regulated, ensuring a single use/dosage can be purchased with no more than ½ hour minimum wage work.</w:t>
-            </w:r>
-          </w:p>
-        </w:tc>
-      </w:tr>
-      <w:tr>
-        <w:tc>
-          <w:tcPr>
-            <w:cnfStyle w:val="001000000000" w:firstRow="0" w:lastRow="0" w:firstColumn="1" w:lastColumn="0" w:oddVBand="0" w:evenVBand="0" w:oddHBand="0" w:evenHBand="0" w:firstRowFirstColumn="0" w:firstRowLastColumn="0" w:lastRowFirstColumn="0" w:lastRowLastColumn="0"/>
-            <w:tcW w:w="3005" w:type="dxa"/>
-          </w:tcPr>
-          <w:p>
-            <w:pPr>
-              <w:rPr>
-                <w:rFonts w:ascii="Constantia" w:hAnsi="Constantia"/>
-                <w:lang w:val="en-CA"/>
-              </w:rPr>
-            </w:pPr>
-            <w:r>
-              <w:rPr>
-                <w:rFonts w:ascii="Constantia" w:hAnsi="Constantia"/>
-                <w:lang w:val="en-CA"/>
-              </w:rPr>
-              <w:t>Euthanasia</w:t>
-            </w:r>
-          </w:p>
-        </w:tc>
-        <w:tc>
-          <w:tcPr>
-            <w:tcW w:w="3005" w:type="dxa"/>
-          </w:tcPr>
-          <w:p>
-            <w:pPr>
-              <w:cnfStyle w:val="000000000000" w:firstRow="0" w:lastRow="0" w:firstColumn="0" w:lastColumn="0" w:oddVBand="0" w:evenVBand="0" w:oddHBand="0" w:evenHBand="0" w:firstRowFirstColumn="0" w:firstRowLastColumn="0" w:lastRowFirstColumn="0" w:lastRowLastColumn="0"/>
-              <w:rPr>
-                <w:rFonts w:ascii="Constantia" w:hAnsi="Constantia"/>
-                <w:lang w:val="en-CA"/>
-              </w:rPr>
-            </w:pPr>
-            <w:r>
-              <w:rPr>
-                <w:rFonts w:ascii="Constantia" w:hAnsi="Constantia"/>
-                <w:lang w:val="en-CA"/>
-              </w:rPr>
-              <w:t>Illegal</w:t>
-            </w:r>
-          </w:p>
-        </w:tc>
-        <w:tc>
-          <w:tcPr>
-            <w:tcW w:w="3006" w:type="dxa"/>
-          </w:tcPr>
-          <w:p>
-            <w:pPr>
-              <w:cnfStyle w:val="000000000000" w:firstRow="0" w:lastRow="0" w:firstColumn="0" w:lastColumn="0" w:oddVBand="0" w:evenVBand="0" w:oddHBand="0" w:evenHBand="0" w:firstRowFirstColumn="0" w:firstRowLastColumn="0" w:lastRowFirstColumn="0" w:lastRowLastColumn="0"/>
-              <w:rPr>
-                <w:rFonts w:ascii="Constantia" w:hAnsi="Constantia"/>
-                <w:lang w:val="en-CA"/>
-              </w:rPr>
-            </w:pPr>
-            <w:r>
-              <w:rPr>
-                <w:rFonts w:ascii="Constantia" w:hAnsi="Constantia"/>
-                <w:lang w:val="en-CA"/>
-              </w:rPr>
-              <w:t>Illegal, except for removing life support.</w:t>
-            </w:r>
-          </w:p>
-        </w:tc>
-      </w:tr>
-      <w:tr>
-        <w:tc>
-          <w:tcPr>
-            <w:cnfStyle w:val="001000000000" w:firstRow="0" w:lastRow="0" w:firstColumn="1" w:lastColumn="0" w:oddVBand="0" w:evenVBand="0" w:oddHBand="0" w:evenHBand="0" w:firstRowFirstColumn="0" w:firstRowLastColumn="0" w:lastRowFirstColumn="0" w:lastRowLastColumn="0"/>
-            <w:tcW w:w="3005" w:type="dxa"/>
-          </w:tcPr>
-          <w:p>
-            <w:pPr>
-              <w:rPr>
-                <w:rFonts w:ascii="Constantia" w:hAnsi="Constantia"/>
-                <w:lang w:val="en-CA"/>
-              </w:rPr>
-            </w:pPr>
-            <w:r>
-              <w:rPr>
-                <w:rFonts w:ascii="Constantia" w:hAnsi="Constantia"/>
-                <w:lang w:val="en-CA"/>
-              </w:rPr>
-              <w:t>Private Healthcare</w:t>
-            </w:r>
-          </w:p>
-        </w:tc>
-        <w:tc>
-          <w:tcPr>
-            <w:tcW w:w="3005" w:type="dxa"/>
-          </w:tcPr>
-          <w:p>
-            <w:pPr>
-              <w:cnfStyle w:val="000000000000" w:firstRow="0" w:lastRow="0" w:firstColumn="0" w:lastColumn="0" w:oddVBand="0" w:evenVBand="0" w:oddHBand="0" w:evenHBand="0" w:firstRowFirstColumn="0" w:firstRowLastColumn="0" w:lastRowFirstColumn="0" w:lastRowLastColumn="0"/>
-              <w:rPr>
-                <w:rFonts w:ascii="Constantia" w:hAnsi="Constantia"/>
-                <w:lang w:val="en-CA"/>
-              </w:rPr>
-            </w:pPr>
-            <w:r>
-              <w:rPr>
-                <w:rFonts w:ascii="Constantia" w:hAnsi="Constantia"/>
-                <w:lang w:val="en-CA"/>
-              </w:rPr>
-              <w:t>Legal</w:t>
-            </w:r>
-          </w:p>
-        </w:tc>
-        <w:tc>
-          <w:tcPr>
-            <w:tcW w:w="3006" w:type="dxa"/>
-          </w:tcPr>
-          <w:p>
-            <w:pPr>
-              <w:cnfStyle w:val="000000000000" w:firstRow="0" w:lastRow="0" w:firstColumn="0" w:lastColumn="0" w:oddVBand="0" w:evenVBand="0" w:oddHBand="0" w:evenHBand="0" w:firstRowFirstColumn="0" w:firstRowLastColumn="0" w:lastRowFirstColumn="0" w:lastRowLastColumn="0"/>
-              <w:rPr>
-                <w:rFonts w:ascii="Constantia" w:hAnsi="Constantia"/>
-                <w:lang w:val="en-CA"/>
-              </w:rPr>
-            </w:pPr>
-            <w:r>
-              <w:rPr>
-                <w:rFonts w:ascii="Constantia" w:hAnsi="Constantia"/>
-                <w:lang w:val="en-CA"/>
-              </w:rPr>
-              <w:t>Legal, so long as one pays heavy premiums and a private healthcare tax.</w:t>
-            </w:r>
-          </w:p>
-        </w:tc>
-      </w:tr>
-      <w:tr>
-        <w:tc>
-          <w:tcPr>
-            <w:cnfStyle w:val="001000000000" w:firstRow="0" w:lastRow="0" w:firstColumn="1" w:lastColumn="0" w:oddVBand="0" w:evenVBand="0" w:oddHBand="0" w:evenHBand="0" w:firstRowFirstColumn="0" w:firstRowLastColumn="0" w:lastRowFirstColumn="0" w:lastRowLastColumn="0"/>
-            <w:tcW w:w="3005" w:type="dxa"/>
-          </w:tcPr>
-          <w:p>
-            <w:pPr>
-              <w:rPr>
-                <w:rFonts w:ascii="Constantia" w:hAnsi="Constantia"/>
-                <w:lang w:val="en-CA"/>
-              </w:rPr>
-            </w:pPr>
-            <w:r>
-              <w:rPr>
-                <w:rFonts w:ascii="Constantia" w:hAnsi="Constantia"/>
-                <w:lang w:val="en-CA"/>
-              </w:rPr>
-              <w:t>Public Healthcare</w:t>
-            </w:r>
-          </w:p>
-        </w:tc>
-        <w:tc>
-          <w:tcPr>
-            <w:tcW w:w="3005" w:type="dxa"/>
-          </w:tcPr>
-          <w:p>
-            <w:pPr>
-              <w:cnfStyle w:val="000000000000" w:firstRow="0" w:lastRow="0" w:firstColumn="0" w:lastColumn="0" w:oddVBand="0" w:evenVBand="0" w:oddHBand="0" w:evenHBand="0" w:firstRowFirstColumn="0" w:firstRowLastColumn="0" w:lastRowFirstColumn="0" w:lastRowLastColumn="0"/>
-              <w:rPr>
-                <w:rFonts w:ascii="Constantia" w:hAnsi="Constantia"/>
-                <w:lang w:val="en-CA"/>
-              </w:rPr>
-            </w:pPr>
-            <w:r>
-              <w:rPr>
-                <w:rFonts w:ascii="Constantia" w:hAnsi="Constantia"/>
-                <w:lang w:val="en-CA"/>
-              </w:rPr>
-              <w:t>Well-Funded</w:t>
-            </w:r>
-            <w:r>
-              <w:rPr>
-                <w:rFonts w:ascii="Constantia" w:hAnsi="Constantia"/>
-                <w:lang w:val="en-CA"/>
-              </w:rPr>
-              <w:t xml:space="preserve"> and Free</w:t>
-            </w:r>
-          </w:p>
-        </w:tc>
-        <w:tc>
-          <w:tcPr>
-            <w:tcW w:w="3006" w:type="dxa"/>
-          </w:tcPr>
-          <w:p>
-            <w:pPr>
-              <w:cnfStyle w:val="000000000000" w:firstRow="0" w:lastRow="0" w:firstColumn="0" w:lastColumn="0" w:oddVBand="0" w:evenVBand="0" w:oddHBand="0" w:evenHBand="0" w:firstRowFirstColumn="0" w:firstRowLastColumn="0" w:lastRowFirstColumn="0" w:lastRowLastColumn="0"/>
-              <w:rPr>
-                <w:rFonts w:ascii="Constantia" w:hAnsi="Constantia"/>
-                <w:lang w:val="en-CA"/>
-              </w:rPr>
-            </w:pPr>
-            <w:r>
-              <w:rPr>
-                <w:rFonts w:ascii="Constantia" w:hAnsi="Constantia"/>
-                <w:lang w:val="en-CA"/>
-              </w:rPr>
-              <w:t xml:space="preserve">Well-funded and </w:t>
-            </w:r>
-            <w:r>
-              <w:rPr>
-                <w:rFonts w:ascii="Constantia" w:hAnsi="Constantia"/>
-                <w:lang w:val="en-CA"/>
-              </w:rPr>
-              <w:t xml:space="preserve">free, </w:t>
-            </w:r>
-            <w:r>
-              <w:rPr>
-                <w:rFonts w:ascii="Constantia" w:hAnsi="Constantia"/>
-                <w:lang w:val="en-CA"/>
-              </w:rPr>
-              <w:t>seen as a priority spending area, covers all areas of healthcare.</w:t>
-            </w:r>
-          </w:p>
-        </w:tc>
-      </w:tr>
-      <w:tr>
-        <w:tc>
-          <w:tcPr>
-            <w:cnfStyle w:val="001000000000" w:firstRow="0" w:lastRow="0" w:firstColumn="1" w:lastColumn="0" w:oddVBand="0" w:evenVBand="0" w:oddHBand="0" w:evenHBand="0" w:firstRowFirstColumn="0" w:firstRowLastColumn="0" w:lastRowFirstColumn="0" w:lastRowLastColumn="0"/>
-            <w:tcW w:w="3005" w:type="dxa"/>
-          </w:tcPr>
-          <w:p>
-            <w:pPr>
-              <w:rPr>
-                <w:rFonts w:ascii="Constantia" w:hAnsi="Constantia"/>
-                <w:u w:val="single"/>
-                <w:lang w:val="en-CA"/>
-              </w:rPr>
-            </w:pPr>
-            <w:r>
-              <w:rPr>
-                <w:rFonts w:ascii="Constantia" w:hAnsi="Constantia"/>
-                <w:u w:val="single"/>
-                <w:lang w:val="en-CA"/>
-              </w:rPr>
-              <w:t>Housing</w:t>
-            </w:r>
-          </w:p>
-        </w:tc>
-        <w:tc>
-          <w:tcPr>
-            <w:tcW w:w="3005" w:type="dxa"/>
-          </w:tcPr>
-          <w:p>
-            <w:pPr>
-              <w:cnfStyle w:val="000000000000" w:firstRow="0" w:lastRow="0" w:firstColumn="0" w:lastColumn="0" w:oddVBand="0" w:evenVBand="0" w:oddHBand="0" w:evenHBand="0" w:firstRowFirstColumn="0" w:firstRowLastColumn="0" w:lastRowFirstColumn="0" w:lastRowLastColumn="0"/>
-              <w:rPr>
-                <w:rFonts w:ascii="Constantia" w:hAnsi="Constantia"/>
-                <w:lang w:val="en-CA"/>
-              </w:rPr>
-            </w:pPr>
-          </w:p>
-        </w:tc>
-        <w:tc>
-          <w:tcPr>
-            <w:tcW w:w="3006" w:type="dxa"/>
-          </w:tcPr>
-          <w:p>
-            <w:pPr>
-              <w:cnfStyle w:val="000000000000" w:firstRow="0" w:lastRow="0" w:firstColumn="0" w:lastColumn="0" w:oddVBand="0" w:evenVBand="0" w:oddHBand="0" w:evenHBand="0" w:firstRowFirstColumn="0" w:firstRowLastColumn="0" w:lastRowFirstColumn="0" w:lastRowLastColumn="0"/>
-              <w:rPr>
-                <w:rFonts w:ascii="Constantia" w:hAnsi="Constantia"/>
-                <w:lang w:val="en-CA"/>
-              </w:rPr>
-            </w:pPr>
-          </w:p>
-        </w:tc>
-      </w:tr>
-      <w:tr>
-        <w:tc>
-          <w:tcPr>
-            <w:cnfStyle w:val="001000000000" w:firstRow="0" w:lastRow="0" w:firstColumn="1" w:lastColumn="0" w:oddVBand="0" w:evenVBand="0" w:oddHBand="0" w:evenHBand="0" w:firstRowFirstColumn="0" w:firstRowLastColumn="0" w:lastRowFirstColumn="0" w:lastRowLastColumn="0"/>
-            <w:tcW w:w="3005" w:type="dxa"/>
-          </w:tcPr>
-          <w:p>
-            <w:pPr>
-              <w:rPr>
-                <w:rFonts w:ascii="Constantia" w:hAnsi="Constantia"/>
-                <w:lang w:val="en-CA"/>
-              </w:rPr>
-            </w:pPr>
-            <w:r>
-              <w:rPr>
-                <w:rFonts w:ascii="Constantia" w:hAnsi="Constantia"/>
-                <w:lang w:val="en-CA"/>
-              </w:rPr>
-              <w:t>Extra Residences</w:t>
-            </w:r>
-          </w:p>
-        </w:tc>
-        <w:tc>
-          <w:tcPr>
-            <w:tcW w:w="3005" w:type="dxa"/>
-          </w:tcPr>
-          <w:p>
-            <w:pPr>
-              <w:cnfStyle w:val="000000000000" w:firstRow="0" w:lastRow="0" w:firstColumn="0" w:lastColumn="0" w:oddVBand="0" w:evenVBand="0" w:oddHBand="0" w:evenHBand="0" w:firstRowFirstColumn="0" w:firstRowLastColumn="0" w:lastRowFirstColumn="0" w:lastRowLastColumn="0"/>
-              <w:rPr>
-                <w:rFonts w:ascii="Constantia" w:hAnsi="Constantia"/>
-                <w:lang w:val="en-CA"/>
-              </w:rPr>
-            </w:pPr>
-            <w:r>
-              <w:rPr>
-                <w:rFonts w:ascii="Constantia" w:hAnsi="Constantia"/>
-                <w:lang w:val="en-CA"/>
-              </w:rPr>
-              <w:t>Illegal Beyond 3</w:t>
-            </w:r>
-          </w:p>
-        </w:tc>
-        <w:tc>
-          <w:tcPr>
-            <w:tcW w:w="3006" w:type="dxa"/>
-          </w:tcPr>
-          <w:p>
-            <w:pPr>
-              <w:cnfStyle w:val="000000000000" w:firstRow="0" w:lastRow="0" w:firstColumn="0" w:lastColumn="0" w:oddVBand="0" w:evenVBand="0" w:oddHBand="0" w:evenHBand="0" w:firstRowFirstColumn="0" w:firstRowLastColumn="0" w:lastRowFirstColumn="0" w:lastRowLastColumn="0"/>
-              <w:rPr>
-                <w:rFonts w:ascii="Constantia" w:hAnsi="Constantia"/>
-                <w:lang w:val="en-CA"/>
-              </w:rPr>
-            </w:pPr>
-            <w:r>
-              <w:rPr>
-                <w:rFonts w:ascii="Constantia" w:hAnsi="Constantia"/>
-                <w:lang w:val="en-CA"/>
-              </w:rPr>
-              <w:t>Illegal to own/rent more than 3 residences (not including apartments</w:t>
-            </w:r>
-            <w:r>
-              <w:rPr>
-                <w:rFonts w:ascii="Constantia" w:hAnsi="Constantia"/>
-                <w:lang w:val="en-CA"/>
-              </w:rPr>
-              <w:t>) but</w:t>
-            </w:r>
-            <w:r>
-              <w:rPr>
-                <w:rFonts w:ascii="Constantia" w:hAnsi="Constantia"/>
-                <w:lang w:val="en-CA"/>
-              </w:rPr>
-              <w:t xml:space="preserve"> c</w:t>
-            </w:r>
-            <w:r>
-              <w:rPr>
-                <w:rFonts w:ascii="Constantia" w:hAnsi="Constantia"/>
-                <w:lang w:val="en-CA"/>
-              </w:rPr>
-              <w:t>o-signing on dependant’s or former dependant’s primary residences does not count to the count.</w:t>
-            </w:r>
-          </w:p>
-        </w:tc>
-      </w:tr>
-      <w:tr>
-        <w:tc>
-          <w:tcPr>
-            <w:cnfStyle w:val="001000000000" w:firstRow="0" w:lastRow="0" w:firstColumn="1" w:lastColumn="0" w:oddVBand="0" w:evenVBand="0" w:oddHBand="0" w:evenHBand="0" w:firstRowFirstColumn="0" w:firstRowLastColumn="0" w:lastRowFirstColumn="0" w:lastRowLastColumn="0"/>
-            <w:tcW w:w="3005" w:type="dxa"/>
-          </w:tcPr>
-          <w:p>
-            <w:pPr>
-              <w:rPr>
-                <w:rFonts w:ascii="Constantia" w:hAnsi="Constantia"/>
-                <w:lang w:val="en-CA"/>
-              </w:rPr>
-            </w:pPr>
-            <w:r>
-              <w:rPr>
-                <w:rFonts w:ascii="Constantia" w:hAnsi="Constantia"/>
-                <w:lang w:val="en-CA"/>
-              </w:rPr>
-              <w:t>Public Housing</w:t>
-            </w:r>
-          </w:p>
-        </w:tc>
-        <w:tc>
-          <w:tcPr>
-            <w:tcW w:w="3005" w:type="dxa"/>
-          </w:tcPr>
-          <w:p>
-            <w:pPr>
-              <w:cnfStyle w:val="000000000000" w:firstRow="0" w:lastRow="0" w:firstColumn="0" w:lastColumn="0" w:oddVBand="0" w:evenVBand="0" w:oddHBand="0" w:evenHBand="0" w:firstRowFirstColumn="0" w:firstRowLastColumn="0" w:lastRowFirstColumn="0" w:lastRowLastColumn="0"/>
-              <w:rPr>
-                <w:rFonts w:ascii="Constantia" w:hAnsi="Constantia"/>
-                <w:lang w:val="en-CA"/>
-              </w:rPr>
-            </w:pPr>
-            <w:r>
-              <w:rPr>
-                <w:rFonts w:ascii="Constantia" w:hAnsi="Constantia"/>
-                <w:lang w:val="en-CA"/>
-              </w:rPr>
-              <w:t>Municipal</w:t>
-            </w:r>
-          </w:p>
-        </w:tc>
-        <w:tc>
-          <w:tcPr>
-            <w:tcW w:w="3006" w:type="dxa"/>
-          </w:tcPr>
-          <w:p>
-            <w:pPr>
-              <w:cnfStyle w:val="000000000000" w:firstRow="0" w:lastRow="0" w:firstColumn="0" w:lastColumn="0" w:oddVBand="0" w:evenVBand="0" w:oddHBand="0" w:evenHBand="0" w:firstRowFirstColumn="0" w:firstRowLastColumn="0" w:lastRowFirstColumn="0" w:lastRowLastColumn="0"/>
-              <w:rPr>
-                <w:rFonts w:ascii="Constantia" w:hAnsi="Constantia"/>
-                <w:lang w:val="en-CA"/>
-              </w:rPr>
-            </w:pPr>
-            <w:r>
-              <w:rPr>
-                <w:rFonts w:ascii="Constantia" w:hAnsi="Constantia"/>
-                <w:lang w:val="en-CA"/>
-              </w:rPr>
-              <w:t>Public housing is a municipal concern, but the municipalities can ask for funding from the federal or provincial governments if they so wish.</w:t>
-            </w:r>
-          </w:p>
-        </w:tc>
-      </w:tr>
-      <w:tr>
-        <w:tc>
-          <w:tcPr>
-            <w:cnfStyle w:val="001000000000" w:firstRow="0" w:lastRow="0" w:firstColumn="1" w:lastColumn="0" w:oddVBand="0" w:evenVBand="0" w:oddHBand="0" w:evenHBand="0" w:firstRowFirstColumn="0" w:firstRowLastColumn="0" w:lastRowFirstColumn="0" w:lastRowLastColumn="0"/>
-            <w:tcW w:w="3005" w:type="dxa"/>
-          </w:tcPr>
-          <w:p>
-            <w:pPr>
-              <w:rPr>
-                <w:rFonts w:ascii="Constantia" w:hAnsi="Constantia"/>
-                <w:lang w:val="en-CA"/>
-              </w:rPr>
-            </w:pPr>
-            <w:r>
-              <w:rPr>
-                <w:rFonts w:ascii="Constantia" w:hAnsi="Constantia"/>
-                <w:lang w:val="en-CA"/>
-              </w:rPr>
-              <w:t>Renting</w:t>
-            </w:r>
-          </w:p>
-        </w:tc>
-        <w:tc>
-          <w:tcPr>
-            <w:tcW w:w="3005" w:type="dxa"/>
-          </w:tcPr>
-          <w:p>
-            <w:pPr>
-              <w:cnfStyle w:val="000000000000" w:firstRow="0" w:lastRow="0" w:firstColumn="0" w:lastColumn="0" w:oddVBand="0" w:evenVBand="0" w:oddHBand="0" w:evenHBand="0" w:firstRowFirstColumn="0" w:firstRowLastColumn="0" w:lastRowFirstColumn="0" w:lastRowLastColumn="0"/>
-              <w:rPr>
-                <w:rFonts w:ascii="Constantia" w:hAnsi="Constantia"/>
-                <w:lang w:val="en-CA"/>
-              </w:rPr>
-            </w:pPr>
-            <w:r>
-              <w:rPr>
-                <w:rFonts w:ascii="Constantia" w:hAnsi="Constantia"/>
-                <w:lang w:val="en-CA"/>
-              </w:rPr>
-              <w:t>Controlled</w:t>
-            </w:r>
-          </w:p>
-        </w:tc>
-        <w:tc>
-          <w:tcPr>
-            <w:tcW w:w="3006" w:type="dxa"/>
-          </w:tcPr>
-          <w:p>
-            <w:pPr>
-              <w:cnfStyle w:val="000000000000" w:firstRow="0" w:lastRow="0" w:firstColumn="0" w:lastColumn="0" w:oddVBand="0" w:evenVBand="0" w:oddHBand="0" w:evenHBand="0" w:firstRowFirstColumn="0" w:firstRowLastColumn="0" w:lastRowFirstColumn="0" w:lastRowLastColumn="0"/>
-              <w:rPr>
-                <w:rFonts w:ascii="Constantia" w:hAnsi="Constantia"/>
-                <w:lang w:val="en-CA"/>
-              </w:rPr>
-            </w:pPr>
-            <w:r>
-              <w:rPr>
-                <w:rFonts w:ascii="Constantia" w:hAnsi="Constantia"/>
-                <w:lang w:val="en-CA"/>
-              </w:rPr>
-              <w:t>Rent is controlled, properties which can be rented are limited to:</w:t>
-            </w:r>
-          </w:p>
-          <w:p>
-            <w:pPr>
-              <w:cnfStyle w:val="000000000000" w:firstRow="0" w:lastRow="0" w:firstColumn="0" w:lastColumn="0" w:oddVBand="0" w:evenVBand="0" w:oddHBand="0" w:evenHBand="0" w:firstRowFirstColumn="0" w:firstRowLastColumn="0" w:lastRowFirstColumn="0" w:lastRowLastColumn="0"/>
-              <w:rPr>
-                <w:rFonts w:ascii="Constantia" w:hAnsi="Constantia"/>
-                <w:lang w:val="en-CA"/>
-              </w:rPr>
-            </w:pPr>
-            <w:r>
-              <w:rPr>
-                <w:rFonts w:ascii="Constantia" w:hAnsi="Constantia"/>
-                <w:lang w:val="en-CA"/>
-              </w:rPr>
-              <w:t xml:space="preserve">1. Apartment buildings (which must be filled to </w:t>
-            </w:r>
-            <w:r>
-              <w:rPr>
-                <w:rFonts w:ascii="Constantia" w:hAnsi="Constantia"/>
-                <w:lang w:val="en-CA"/>
-              </w:rPr>
               <w:t>80%</w:t>
             </w:r>
             <w:r>
@@ -4020,7 +4158,6 @@
                 <w:rFonts w:ascii="Constantia" w:hAnsi="Constantia"/>
                 <w:lang w:val="en-CA"/>
               </w:rPr>
-              <w:lastRenderedPageBreak/>
               <w:t>3. Vacant houses on the housing market.</w:t>
             </w:r>
           </w:p>
@@ -4676,7 +4813,7 @@
                 <w:rFonts w:ascii="Constantia" w:hAnsi="Constantia"/>
                 <w:lang w:val="en-CA"/>
               </w:rPr>
-              <w:t xml:space="preserve">Minimum wage is pinned to the evaluated living wage of the average person across the country by the ministry of labour. It is evaluated every 5 years, and between those, the minimum wage is </w:t>
+              <w:t xml:space="preserve">Minimum wage is pinned to the evaluated living wage of the average person across the country by the ministry of labour. </w:t>
             </w:r>
             <w:r>
               <w:rPr>
@@ -4684,7 +4821,7 @@
                 <w:lang w:val="en-CA"/>
               </w:rPr>
               <w:lastRenderedPageBreak/>
-              <w:t>updated according to inflation.</w:t>
+              <w:t>It is evaluated every 5 years, and between those, the minimum wage is updated according to inflation.</w:t>
             </w:r>
           </w:p>
         </w:tc>
@@ -5235,6 +5372,7 @@
                 <w:rFonts w:ascii="Constantia" w:hAnsi="Constantia"/>
                 <w:lang w:val="en-CA"/>
               </w:rPr>
+              <w:lastRenderedPageBreak/>
               <w:t>Religions</w:t>
             </w:r>
           </w:p>
@@ -5321,51 +5459,734 @@
                 <w:rFonts w:ascii="Constantia" w:hAnsi="Constantia"/>
                 <w:lang w:val="en-CA"/>
               </w:rPr>
+              <w:t>Religious Days</w:t>
+            </w:r>
+          </w:p>
+        </w:tc>
+        <w:tc>
+          <w:tcPr>
+            <w:tcW w:w="3005" w:type="dxa"/>
+          </w:tcPr>
+          <w:p>
+            <w:pPr>
+              <w:cnfStyle w:val="000000000000" w:firstRow="0" w:lastRow="0" w:firstColumn="0" w:lastColumn="0" w:oddVBand="0" w:evenVBand="0" w:oddHBand="0" w:evenHBand="0" w:firstRowFirstColumn="0" w:firstRowLastColumn="0" w:lastRowFirstColumn="0" w:lastRowLastColumn="0"/>
+              <w:rPr>
+                <w:rFonts w:ascii="Constantia" w:hAnsi="Constantia"/>
+                <w:lang w:val="en-CA"/>
+              </w:rPr>
+            </w:pPr>
+            <w:r>
+              <w:rPr>
+                <w:rFonts w:ascii="Constantia" w:hAnsi="Constantia"/>
+                <w:lang w:val="en-CA"/>
+              </w:rPr>
+              <w:t>Mornings Off</w:t>
+            </w:r>
+          </w:p>
+        </w:tc>
+        <w:tc>
+          <w:tcPr>
+            <w:tcW w:w="3006" w:type="dxa"/>
+          </w:tcPr>
+          <w:p>
+            <w:pPr>
+              <w:cnfStyle w:val="000000000000" w:firstRow="0" w:lastRow="0" w:firstColumn="0" w:lastColumn="0" w:oddVBand="0" w:evenVBand="0" w:oddHBand="0" w:evenHBand="0" w:firstRowFirstColumn="0" w:firstRowLastColumn="0" w:lastRowFirstColumn="0" w:lastRowLastColumn="0"/>
+              <w:rPr>
+                <w:rFonts w:ascii="Constantia" w:hAnsi="Constantia"/>
+                <w:lang w:val="en-CA"/>
+              </w:rPr>
+            </w:pPr>
+            <w:r>
+              <w:rPr>
+                <w:rFonts w:ascii="Constantia" w:hAnsi="Constantia"/>
+                <w:lang w:val="en-CA"/>
+              </w:rPr>
+              <w:t>All people are to be given the morning of their religious practice off work, with pay if they work in the afternoons or evenings.</w:t>
+            </w:r>
+          </w:p>
+        </w:tc>
+      </w:tr>
+      <w:tr>
+        <w:tc>
+          <w:tcPr>
+            <w:cnfStyle w:val="001000000000" w:firstRow="0" w:lastRow="0" w:firstColumn="1" w:lastColumn="0" w:oddVBand="0" w:evenVBand="0" w:oddHBand="0" w:evenHBand="0" w:firstRowFirstColumn="0" w:firstRowLastColumn="0" w:lastRowFirstColumn="0" w:lastRowLastColumn="0"/>
+            <w:tcW w:w="3005" w:type="dxa"/>
+          </w:tcPr>
+          <w:p>
+            <w:pPr>
+              <w:rPr>
+                <w:rFonts w:ascii="Constantia" w:hAnsi="Constantia"/>
+                <w:u w:val="single"/>
+                <w:lang w:val="en-CA"/>
+              </w:rPr>
+            </w:pPr>
+            <w:r>
+              <w:rPr>
+                <w:rFonts w:ascii="Constantia" w:hAnsi="Constantia"/>
+                <w:u w:val="single"/>
+                <w:lang w:val="en-CA"/>
+              </w:rPr>
+              <w:t>Substances</w:t>
+            </w:r>
+          </w:p>
+        </w:tc>
+        <w:tc>
+          <w:tcPr>
+            <w:tcW w:w="3005" w:type="dxa"/>
+          </w:tcPr>
+          <w:p>
+            <w:pPr>
+              <w:cnfStyle w:val="000000000000" w:firstRow="0" w:lastRow="0" w:firstColumn="0" w:lastColumn="0" w:oddVBand="0" w:evenVBand="0" w:oddHBand="0" w:evenHBand="0" w:firstRowFirstColumn="0" w:firstRowLastColumn="0" w:lastRowFirstColumn="0" w:lastRowLastColumn="0"/>
+              <w:rPr>
+                <w:rFonts w:ascii="Constantia" w:hAnsi="Constantia"/>
+                <w:lang w:val="en-CA"/>
+              </w:rPr>
+            </w:pPr>
+          </w:p>
+        </w:tc>
+        <w:tc>
+          <w:tcPr>
+            <w:tcW w:w="3006" w:type="dxa"/>
+          </w:tcPr>
+          <w:p>
+            <w:pPr>
+              <w:cnfStyle w:val="000000000000" w:firstRow="0" w:lastRow="0" w:firstColumn="0" w:lastColumn="0" w:oddVBand="0" w:evenVBand="0" w:oddHBand="0" w:evenHBand="0" w:firstRowFirstColumn="0" w:firstRowLastColumn="0" w:lastRowFirstColumn="0" w:lastRowLastColumn="0"/>
+              <w:rPr>
+                <w:rFonts w:ascii="Constantia" w:hAnsi="Constantia"/>
+                <w:lang w:val="en-CA"/>
+              </w:rPr>
+            </w:pPr>
+          </w:p>
+        </w:tc>
+      </w:tr>
+      <w:tr>
+        <w:tc>
+          <w:tcPr>
+            <w:cnfStyle w:val="001000000000" w:firstRow="0" w:lastRow="0" w:firstColumn="1" w:lastColumn="0" w:oddVBand="0" w:evenVBand="0" w:oddHBand="0" w:evenHBand="0" w:firstRowFirstColumn="0" w:firstRowLastColumn="0" w:lastRowFirstColumn="0" w:lastRowLastColumn="0"/>
+            <w:tcW w:w="3005" w:type="dxa"/>
+          </w:tcPr>
+          <w:p>
+            <w:pPr>
+              <w:rPr>
+                <w:rFonts w:ascii="Constantia" w:hAnsi="Constantia"/>
+                <w:u w:val="single"/>
+                <w:lang w:val="en-CA"/>
+              </w:rPr>
+            </w:pPr>
+            <w:r>
+              <w:rPr>
+                <w:rFonts w:ascii="Constantia" w:hAnsi="Constantia"/>
+                <w:lang w:val="en-CA"/>
+              </w:rPr>
+              <w:t>Alcohol</w:t>
+            </w:r>
+          </w:p>
+        </w:tc>
+        <w:tc>
+          <w:tcPr>
+            <w:tcW w:w="3005" w:type="dxa"/>
+          </w:tcPr>
+          <w:p>
+            <w:pPr>
+              <w:cnfStyle w:val="000000000000" w:firstRow="0" w:lastRow="0" w:firstColumn="0" w:lastColumn="0" w:oddVBand="0" w:evenVBand="0" w:oddHBand="0" w:evenHBand="0" w:firstRowFirstColumn="0" w:firstRowLastColumn="0" w:lastRowFirstColumn="0" w:lastRowLastColumn="0"/>
+              <w:rPr>
+                <w:rFonts w:ascii="Constantia" w:hAnsi="Constantia"/>
+                <w:lang w:val="en-CA"/>
+              </w:rPr>
+            </w:pPr>
+            <w:r>
+              <w:rPr>
+                <w:rFonts w:ascii="Constantia" w:hAnsi="Constantia"/>
+                <w:lang w:val="en-CA"/>
+              </w:rPr>
+              <w:t>Legal</w:t>
+            </w:r>
+          </w:p>
+        </w:tc>
+        <w:tc>
+          <w:tcPr>
+            <w:tcW w:w="3006" w:type="dxa"/>
+          </w:tcPr>
+          <w:p>
+            <w:pPr>
+              <w:cnfStyle w:val="000000000000" w:firstRow="0" w:lastRow="0" w:firstColumn="0" w:lastColumn="0" w:oddVBand="0" w:evenVBand="0" w:oddHBand="0" w:evenHBand="0" w:firstRowFirstColumn="0" w:firstRowLastColumn="0" w:lastRowFirstColumn="0" w:lastRowLastColumn="0"/>
+              <w:rPr>
+                <w:rFonts w:ascii="Constantia" w:hAnsi="Constantia"/>
+                <w:lang w:val="en-CA"/>
+              </w:rPr>
+            </w:pPr>
+            <w:r>
+              <w:rPr>
+                <w:rFonts w:ascii="Constantia" w:hAnsi="Constantia"/>
+                <w:lang w:val="en-CA"/>
+              </w:rPr>
+              <w:t>Age 25 to purchase or partake</w:t>
+            </w:r>
+            <w:r>
+              <w:rPr>
+                <w:rFonts w:ascii="Constantia" w:hAnsi="Constantia"/>
+                <w:lang w:val="en-CA"/>
+              </w:rPr>
+              <w:t xml:space="preserve"> without parental supervision and permission.</w:t>
+            </w:r>
+          </w:p>
+        </w:tc>
+      </w:tr>
+      <w:tr>
+        <w:tc>
+          <w:tcPr>
+            <w:cnfStyle w:val="001000000000" w:firstRow="0" w:lastRow="0" w:firstColumn="1" w:lastColumn="0" w:oddVBand="0" w:evenVBand="0" w:oddHBand="0" w:evenHBand="0" w:firstRowFirstColumn="0" w:firstRowLastColumn="0" w:lastRowFirstColumn="0" w:lastRowLastColumn="0"/>
+            <w:tcW w:w="3005" w:type="dxa"/>
+          </w:tcPr>
+          <w:p>
+            <w:pPr>
+              <w:rPr>
+                <w:rFonts w:ascii="Constantia" w:hAnsi="Constantia"/>
+                <w:lang w:val="en-CA"/>
+              </w:rPr>
+            </w:pPr>
+            <w:r>
+              <w:rPr>
+                <w:rFonts w:ascii="Constantia" w:hAnsi="Constantia"/>
+                <w:lang w:val="en-CA"/>
+              </w:rPr>
+              <w:t>Cannabis</w:t>
+            </w:r>
+          </w:p>
+        </w:tc>
+        <w:tc>
+          <w:tcPr>
+            <w:tcW w:w="3005" w:type="dxa"/>
+          </w:tcPr>
+          <w:p>
+            <w:pPr>
+              <w:cnfStyle w:val="000000000000" w:firstRow="0" w:lastRow="0" w:firstColumn="0" w:lastColumn="0" w:oddVBand="0" w:evenVBand="0" w:oddHBand="0" w:evenHBand="0" w:firstRowFirstColumn="0" w:firstRowLastColumn="0" w:lastRowFirstColumn="0" w:lastRowLastColumn="0"/>
+              <w:rPr>
+                <w:rFonts w:ascii="Constantia" w:hAnsi="Constantia"/>
+                <w:lang w:val="en-CA"/>
+              </w:rPr>
+            </w:pPr>
+            <w:r>
+              <w:rPr>
+                <w:rFonts w:ascii="Constantia" w:hAnsi="Constantia"/>
+                <w:lang w:val="en-CA"/>
+              </w:rPr>
+              <w:t>Legal</w:t>
+            </w:r>
+          </w:p>
+        </w:tc>
+        <w:tc>
+          <w:tcPr>
+            <w:tcW w:w="3006" w:type="dxa"/>
+          </w:tcPr>
+          <w:p>
+            <w:pPr>
+              <w:cnfStyle w:val="000000000000" w:firstRow="0" w:lastRow="0" w:firstColumn="0" w:lastColumn="0" w:oddVBand="0" w:evenVBand="0" w:oddHBand="0" w:evenHBand="0" w:firstRowFirstColumn="0" w:firstRowLastColumn="0" w:lastRowFirstColumn="0" w:lastRowLastColumn="0"/>
+              <w:rPr>
+                <w:rFonts w:ascii="Constantia" w:hAnsi="Constantia"/>
+                <w:lang w:val="en-CA"/>
+              </w:rPr>
+            </w:pPr>
+            <w:r>
+              <w:rPr>
+                <w:rFonts w:ascii="Constantia" w:hAnsi="Constantia"/>
+                <w:lang w:val="en-CA"/>
+              </w:rPr>
+              <w:t>Age 25 to partake</w:t>
+            </w:r>
+            <w:r>
+              <w:rPr>
+                <w:rFonts w:ascii="Constantia" w:hAnsi="Constantia"/>
+                <w:lang w:val="en-CA"/>
+              </w:rPr>
+              <w:t xml:space="preserve"> without parental supervision and permission</w:t>
+            </w:r>
+            <w:r>
+              <w:rPr>
+                <w:rFonts w:ascii="Constantia" w:hAnsi="Constantia"/>
+                <w:lang w:val="en-CA"/>
+              </w:rPr>
+              <w:t>, limited legal partaking space in public.</w:t>
+            </w:r>
+          </w:p>
+        </w:tc>
+      </w:tr>
+      <w:tr>
+        <w:tc>
+          <w:tcPr>
+            <w:cnfStyle w:val="001000000000" w:firstRow="0" w:lastRow="0" w:firstColumn="1" w:lastColumn="0" w:oddVBand="0" w:evenVBand="0" w:oddHBand="0" w:evenHBand="0" w:firstRowFirstColumn="0" w:firstRowLastColumn="0" w:lastRowFirstColumn="0" w:lastRowLastColumn="0"/>
+            <w:tcW w:w="3005" w:type="dxa"/>
+          </w:tcPr>
+          <w:p>
+            <w:pPr>
+              <w:rPr>
+                <w:rFonts w:ascii="Constantia" w:hAnsi="Constantia"/>
+                <w:lang w:val="en-CA"/>
+              </w:rPr>
+            </w:pPr>
+            <w:r>
+              <w:rPr>
+                <w:rFonts w:ascii="Constantia" w:hAnsi="Constantia"/>
+                <w:lang w:val="en-CA"/>
+              </w:rPr>
+              <w:t>Hard Drugs</w:t>
+            </w:r>
+          </w:p>
+        </w:tc>
+        <w:tc>
+          <w:tcPr>
+            <w:tcW w:w="3005" w:type="dxa"/>
+          </w:tcPr>
+          <w:p>
+            <w:pPr>
+              <w:cnfStyle w:val="000000000000" w:firstRow="0" w:lastRow="0" w:firstColumn="0" w:lastColumn="0" w:oddVBand="0" w:evenVBand="0" w:oddHBand="0" w:evenHBand="0" w:firstRowFirstColumn="0" w:firstRowLastColumn="0" w:lastRowFirstColumn="0" w:lastRowLastColumn="0"/>
+              <w:rPr>
+                <w:rFonts w:ascii="Constantia" w:hAnsi="Constantia"/>
+                <w:lang w:val="en-CA"/>
+              </w:rPr>
+            </w:pPr>
+            <w:r>
+              <w:rPr>
+                <w:rFonts w:ascii="Constantia" w:hAnsi="Constantia"/>
+                <w:lang w:val="en-CA"/>
+              </w:rPr>
+              <w:t>Illegal</w:t>
+            </w:r>
+          </w:p>
+        </w:tc>
+        <w:tc>
+          <w:tcPr>
+            <w:tcW w:w="3006" w:type="dxa"/>
+          </w:tcPr>
+          <w:p>
+            <w:pPr>
+              <w:cnfStyle w:val="000000000000" w:firstRow="0" w:lastRow="0" w:firstColumn="0" w:lastColumn="0" w:oddVBand="0" w:evenVBand="0" w:oddHBand="0" w:evenHBand="0" w:firstRowFirstColumn="0" w:firstRowLastColumn="0" w:lastRowFirstColumn="0" w:lastRowLastColumn="0"/>
+              <w:rPr>
+                <w:rFonts w:ascii="Constantia" w:hAnsi="Constantia"/>
+                <w:lang w:val="en-CA"/>
+              </w:rPr>
+            </w:pPr>
+            <w:r>
+              <w:rPr>
+                <w:rFonts w:ascii="Constantia" w:hAnsi="Constantia"/>
+                <w:lang w:val="en-CA"/>
+              </w:rPr>
+              <w:t>Being caught partaking leads to being sentenced to rehab.</w:t>
+            </w:r>
+          </w:p>
+        </w:tc>
+      </w:tr>
+      <w:tr>
+        <w:tc>
+          <w:tcPr>
+            <w:cnfStyle w:val="001000000000" w:firstRow="0" w:lastRow="0" w:firstColumn="1" w:lastColumn="0" w:oddVBand="0" w:evenVBand="0" w:oddHBand="0" w:evenHBand="0" w:firstRowFirstColumn="0" w:firstRowLastColumn="0" w:lastRowFirstColumn="0" w:lastRowLastColumn="0"/>
+            <w:tcW w:w="3005" w:type="dxa"/>
+          </w:tcPr>
+          <w:p>
+            <w:pPr>
+              <w:rPr>
+                <w:rFonts w:ascii="Constantia" w:hAnsi="Constantia"/>
+                <w:lang w:val="en-CA"/>
+              </w:rPr>
+            </w:pPr>
+            <w:r>
+              <w:rPr>
+                <w:rFonts w:ascii="Constantia" w:hAnsi="Constantia"/>
+                <w:lang w:val="en-CA"/>
+              </w:rPr>
+              <w:t>Tobacco and Nicotine Products</w:t>
+            </w:r>
+          </w:p>
+        </w:tc>
+        <w:tc>
+          <w:tcPr>
+            <w:tcW w:w="3005" w:type="dxa"/>
+          </w:tcPr>
+          <w:p>
+            <w:pPr>
+              <w:cnfStyle w:val="000000000000" w:firstRow="0" w:lastRow="0" w:firstColumn="0" w:lastColumn="0" w:oddVBand="0" w:evenVBand="0" w:oddHBand="0" w:evenHBand="0" w:firstRowFirstColumn="0" w:firstRowLastColumn="0" w:lastRowFirstColumn="0" w:lastRowLastColumn="0"/>
+              <w:rPr>
+                <w:rFonts w:ascii="Constantia" w:hAnsi="Constantia"/>
+                <w:lang w:val="en-CA"/>
+              </w:rPr>
+            </w:pPr>
+            <w:r>
+              <w:rPr>
+                <w:rFonts w:ascii="Constantia" w:hAnsi="Constantia"/>
+                <w:lang w:val="en-CA"/>
+              </w:rPr>
+              <w:t>Illegal</w:t>
+            </w:r>
+          </w:p>
+        </w:tc>
+        <w:tc>
+          <w:tcPr>
+            <w:tcW w:w="3006" w:type="dxa"/>
+          </w:tcPr>
+          <w:p>
+            <w:pPr>
+              <w:cnfStyle w:val="000000000000" w:firstRow="0" w:lastRow="0" w:firstColumn="0" w:lastColumn="0" w:oddVBand="0" w:evenVBand="0" w:oddHBand="0" w:evenHBand="0" w:firstRowFirstColumn="0" w:firstRowLastColumn="0" w:lastRowFirstColumn="0" w:lastRowLastColumn="0"/>
+              <w:rPr>
+                <w:rFonts w:ascii="Constantia" w:hAnsi="Constantia"/>
+                <w:lang w:val="en-CA"/>
+              </w:rPr>
+            </w:pPr>
+            <w:r>
+              <w:rPr>
+                <w:rFonts w:ascii="Constantia" w:hAnsi="Constantia"/>
+                <w:lang w:val="en-CA"/>
+              </w:rPr>
+              <w:t>Being caught partaking leads to being sentenced to rehab.</w:t>
+            </w:r>
+          </w:p>
+        </w:tc>
+      </w:tr>
+      <w:tr>
+        <w:tc>
+          <w:tcPr>
+            <w:cnfStyle w:val="001000000000" w:firstRow="0" w:lastRow="0" w:firstColumn="1" w:lastColumn="0" w:oddVBand="0" w:evenVBand="0" w:oddHBand="0" w:evenHBand="0" w:firstRowFirstColumn="0" w:firstRowLastColumn="0" w:lastRowFirstColumn="0" w:lastRowLastColumn="0"/>
+            <w:tcW w:w="3005" w:type="dxa"/>
+          </w:tcPr>
+          <w:p>
+            <w:pPr>
+              <w:rPr>
+                <w:rFonts w:ascii="Constantia" w:hAnsi="Constantia"/>
+                <w:u w:val="single"/>
+                <w:lang w:val="en-CA"/>
+              </w:rPr>
+            </w:pPr>
+            <w:r>
+              <w:rPr>
+                <w:rFonts w:ascii="Constantia" w:hAnsi="Constantia"/>
+                <w:u w:val="single"/>
+                <w:lang w:val="en-CA"/>
+              </w:rPr>
+              <w:t>Transport</w:t>
+            </w:r>
+          </w:p>
+        </w:tc>
+        <w:tc>
+          <w:tcPr>
+            <w:tcW w:w="3005" w:type="dxa"/>
+          </w:tcPr>
+          <w:p>
+            <w:pPr>
+              <w:cnfStyle w:val="000000000000" w:firstRow="0" w:lastRow="0" w:firstColumn="0" w:lastColumn="0" w:oddVBand="0" w:evenVBand="0" w:oddHBand="0" w:evenHBand="0" w:firstRowFirstColumn="0" w:firstRowLastColumn="0" w:lastRowFirstColumn="0" w:lastRowLastColumn="0"/>
+              <w:rPr>
+                <w:rFonts w:ascii="Constantia" w:hAnsi="Constantia"/>
+                <w:lang w:val="en-CA"/>
+              </w:rPr>
+            </w:pPr>
+          </w:p>
+        </w:tc>
+        <w:tc>
+          <w:tcPr>
+            <w:tcW w:w="3006" w:type="dxa"/>
+          </w:tcPr>
+          <w:p>
+            <w:pPr>
+              <w:cnfStyle w:val="000000000000" w:firstRow="0" w:lastRow="0" w:firstColumn="0" w:lastColumn="0" w:oddVBand="0" w:evenVBand="0" w:oddHBand="0" w:evenHBand="0" w:firstRowFirstColumn="0" w:firstRowLastColumn="0" w:lastRowFirstColumn="0" w:lastRowLastColumn="0"/>
+              <w:rPr>
+                <w:rFonts w:ascii="Constantia" w:hAnsi="Constantia"/>
+                <w:lang w:val="en-CA"/>
+              </w:rPr>
+            </w:pPr>
+          </w:p>
+        </w:tc>
+      </w:tr>
+      <w:tr>
+        <w:tc>
+          <w:tcPr>
+            <w:cnfStyle w:val="001000000000" w:firstRow="0" w:lastRow="0" w:firstColumn="1" w:lastColumn="0" w:oddVBand="0" w:evenVBand="0" w:oddHBand="0" w:evenHBand="0" w:firstRowFirstColumn="0" w:firstRowLastColumn="0" w:lastRowFirstColumn="0" w:lastRowLastColumn="0"/>
+            <w:tcW w:w="3005" w:type="dxa"/>
+          </w:tcPr>
+          <w:p>
+            <w:pPr>
+              <w:rPr>
+                <w:rFonts w:ascii="Constantia" w:hAnsi="Constantia"/>
+                <w:lang w:val="en-CA"/>
+              </w:rPr>
+            </w:pPr>
+            <w:r>
+              <w:rPr>
+                <w:rFonts w:ascii="Constantia" w:hAnsi="Constantia"/>
+                <w:lang w:val="en-CA"/>
+              </w:rPr>
+              <w:t>Communal and Special Lanes</w:t>
+            </w:r>
+          </w:p>
+        </w:tc>
+        <w:tc>
+          <w:tcPr>
+            <w:tcW w:w="3005" w:type="dxa"/>
+          </w:tcPr>
+          <w:p>
+            <w:pPr>
+              <w:cnfStyle w:val="000000000000" w:firstRow="0" w:lastRow="0" w:firstColumn="0" w:lastColumn="0" w:oddVBand="0" w:evenVBand="0" w:oddHBand="0" w:evenHBand="0" w:firstRowFirstColumn="0" w:firstRowLastColumn="0" w:lastRowFirstColumn="0" w:lastRowLastColumn="0"/>
+              <w:rPr>
+                <w:rFonts w:ascii="Constantia" w:hAnsi="Constantia"/>
+                <w:lang w:val="en-CA"/>
+              </w:rPr>
+            </w:pPr>
+            <w:r>
+              <w:rPr>
+                <w:rFonts w:ascii="Constantia" w:hAnsi="Constantia"/>
+                <w:lang w:val="en-CA"/>
+              </w:rPr>
+              <w:t>Encouraged</w:t>
+            </w:r>
+          </w:p>
+        </w:tc>
+        <w:tc>
+          <w:tcPr>
+            <w:tcW w:w="3006" w:type="dxa"/>
+          </w:tcPr>
+          <w:p>
+            <w:pPr>
+              <w:cnfStyle w:val="000000000000" w:firstRow="0" w:lastRow="0" w:firstColumn="0" w:lastColumn="0" w:oddVBand="0" w:evenVBand="0" w:oddHBand="0" w:evenHBand="0" w:firstRowFirstColumn="0" w:firstRowLastColumn="0" w:lastRowFirstColumn="0" w:lastRowLastColumn="0"/>
+              <w:rPr>
+                <w:rFonts w:ascii="Constantia" w:hAnsi="Constantia"/>
+                <w:lang w:val="en-CA"/>
+              </w:rPr>
+            </w:pPr>
+            <w:r>
+              <w:rPr>
+                <w:rFonts w:ascii="Constantia" w:hAnsi="Constantia"/>
+                <w:lang w:val="en-CA"/>
+              </w:rPr>
+              <w:t>Bus, carpool, and bike lanes are encouraged by the federal government to be developed by municipal governments.</w:t>
+            </w:r>
+          </w:p>
+        </w:tc>
+      </w:tr>
+      <w:tr>
+        <w:tc>
+          <w:tcPr>
+            <w:cnfStyle w:val="001000000000" w:firstRow="0" w:lastRow="0" w:firstColumn="1" w:lastColumn="0" w:oddVBand="0" w:evenVBand="0" w:oddHBand="0" w:evenHBand="0" w:firstRowFirstColumn="0" w:firstRowLastColumn="0" w:lastRowFirstColumn="0" w:lastRowLastColumn="0"/>
+            <w:tcW w:w="3005" w:type="dxa"/>
+          </w:tcPr>
+          <w:p>
+            <w:pPr>
+              <w:rPr>
+                <w:rFonts w:ascii="Constantia" w:hAnsi="Constantia"/>
+                <w:lang w:val="en-CA"/>
+              </w:rPr>
+            </w:pPr>
+            <w:r>
+              <w:rPr>
+                <w:rFonts w:ascii="Constantia" w:hAnsi="Constantia"/>
+                <w:lang w:val="en-CA"/>
+              </w:rPr>
+              <w:t>Driverless Vehicles</w:t>
+            </w:r>
+          </w:p>
+        </w:tc>
+        <w:tc>
+          <w:tcPr>
+            <w:tcW w:w="3005" w:type="dxa"/>
+          </w:tcPr>
+          <w:p>
+            <w:pPr>
+              <w:cnfStyle w:val="000000000000" w:firstRow="0" w:lastRow="0" w:firstColumn="0" w:lastColumn="0" w:oddVBand="0" w:evenVBand="0" w:oddHBand="0" w:evenHBand="0" w:firstRowFirstColumn="0" w:firstRowLastColumn="0" w:lastRowFirstColumn="0" w:lastRowLastColumn="0"/>
+              <w:rPr>
+                <w:rFonts w:ascii="Constantia" w:hAnsi="Constantia"/>
+                <w:lang w:val="en-CA"/>
+              </w:rPr>
+            </w:pPr>
+            <w:r>
+              <w:rPr>
+                <w:rFonts w:ascii="Constantia" w:hAnsi="Constantia"/>
+                <w:lang w:val="en-CA"/>
+              </w:rPr>
+              <w:t>Regulated</w:t>
+            </w:r>
+          </w:p>
+        </w:tc>
+        <w:tc>
+          <w:tcPr>
+            <w:tcW w:w="3006" w:type="dxa"/>
+          </w:tcPr>
+          <w:p>
+            <w:pPr>
+              <w:cnfStyle w:val="000000000000" w:firstRow="0" w:lastRow="0" w:firstColumn="0" w:lastColumn="0" w:oddVBand="0" w:evenVBand="0" w:oddHBand="0" w:evenHBand="0" w:firstRowFirstColumn="0" w:firstRowLastColumn="0" w:lastRowFirstColumn="0" w:lastRowLastColumn="0"/>
+              <w:rPr>
+                <w:rFonts w:ascii="Constantia" w:hAnsi="Constantia"/>
+                <w:lang w:val="en-CA"/>
+              </w:rPr>
+            </w:pPr>
+            <w:r>
+              <w:rPr>
+                <w:rFonts w:ascii="Constantia" w:hAnsi="Constantia"/>
+                <w:lang w:val="en-CA"/>
+              </w:rPr>
+              <w:t>Driverless vehicles are allowed, so long as there is a fully licensed driver behind the wheel and that manual controls can override the automatic.</w:t>
+            </w:r>
+          </w:p>
+        </w:tc>
+      </w:tr>
+      <w:tr>
+        <w:tc>
+          <w:tcPr>
+            <w:cnfStyle w:val="001000000000" w:firstRow="0" w:lastRow="0" w:firstColumn="1" w:lastColumn="0" w:oddVBand="0" w:evenVBand="0" w:oddHBand="0" w:evenHBand="0" w:firstRowFirstColumn="0" w:firstRowLastColumn="0" w:lastRowFirstColumn="0" w:lastRowLastColumn="0"/>
+            <w:tcW w:w="3005" w:type="dxa"/>
+          </w:tcPr>
+          <w:p>
+            <w:pPr>
+              <w:rPr>
+                <w:rFonts w:ascii="Constantia" w:hAnsi="Constantia"/>
+                <w:lang w:val="en-CA"/>
+              </w:rPr>
+            </w:pPr>
+            <w:r>
+              <w:rPr>
+                <w:rFonts w:ascii="Constantia" w:hAnsi="Constantia"/>
+                <w:lang w:val="en-CA"/>
+              </w:rPr>
+              <w:t>Environmental Regulations</w:t>
+            </w:r>
+          </w:p>
+        </w:tc>
+        <w:tc>
+          <w:tcPr>
+            <w:tcW w:w="3005" w:type="dxa"/>
+          </w:tcPr>
+          <w:p>
+            <w:pPr>
+              <w:cnfStyle w:val="000000000000" w:firstRow="0" w:lastRow="0" w:firstColumn="0" w:lastColumn="0" w:oddVBand="0" w:evenVBand="0" w:oddHBand="0" w:evenHBand="0" w:firstRowFirstColumn="0" w:firstRowLastColumn="0" w:lastRowFirstColumn="0" w:lastRowLastColumn="0"/>
+              <w:rPr>
+                <w:rFonts w:ascii="Constantia" w:hAnsi="Constantia"/>
+                <w:lang w:val="en-CA"/>
+              </w:rPr>
+            </w:pPr>
+            <w:r>
+              <w:rPr>
+                <w:rFonts w:ascii="Constantia" w:hAnsi="Constantia"/>
+                <w:lang w:val="en-CA"/>
+              </w:rPr>
+              <w:t>Well-Regulated</w:t>
+            </w:r>
+          </w:p>
+        </w:tc>
+        <w:tc>
+          <w:tcPr>
+            <w:tcW w:w="3006" w:type="dxa"/>
+          </w:tcPr>
+          <w:p>
+            <w:pPr>
+              <w:cnfStyle w:val="000000000000" w:firstRow="0" w:lastRow="0" w:firstColumn="0" w:lastColumn="0" w:oddVBand="0" w:evenVBand="0" w:oddHBand="0" w:evenHBand="0" w:firstRowFirstColumn="0" w:firstRowLastColumn="0" w:lastRowFirstColumn="0" w:lastRowLastColumn="0"/>
+              <w:rPr>
+                <w:rFonts w:ascii="Constantia" w:hAnsi="Constantia"/>
+                <w:lang w:val="en-CA"/>
+              </w:rPr>
+            </w:pPr>
+            <w:r>
+              <w:rPr>
+                <w:rFonts w:ascii="Constantia" w:hAnsi="Constantia"/>
+                <w:lang w:val="en-CA"/>
+              </w:rPr>
+              <w:t>Regulations:</w:t>
+            </w:r>
+          </w:p>
+          <w:p>
+            <w:pPr>
+              <w:cnfStyle w:val="000000000000" w:firstRow="0" w:lastRow="0" w:firstColumn="0" w:lastColumn="0" w:oddVBand="0" w:evenVBand="0" w:oddHBand="0" w:evenHBand="0" w:firstRowFirstColumn="0" w:firstRowLastColumn="0" w:lastRowFirstColumn="0" w:lastRowLastColumn="0"/>
+              <w:rPr>
+                <w:rFonts w:ascii="Constantia" w:hAnsi="Constantia"/>
+                <w:lang w:val="en-CA"/>
+              </w:rPr>
+            </w:pPr>
+            <w:r>
+              <w:rPr>
+                <w:rFonts w:ascii="Constantia" w:hAnsi="Constantia"/>
+                <w:lang w:val="en-CA"/>
+              </w:rPr>
+              <w:t>1. low MPG vehicles banned</w:t>
+            </w:r>
+          </w:p>
+          <w:p>
+            <w:pPr>
+              <w:cnfStyle w:val="000000000000" w:firstRow="0" w:lastRow="0" w:firstColumn="0" w:lastColumn="0" w:oddVBand="0" w:evenVBand="0" w:oddHBand="0" w:evenHBand="0" w:firstRowFirstColumn="0" w:firstRowLastColumn="0" w:lastRowFirstColumn="0" w:lastRowLastColumn="0"/>
+              <w:rPr>
+                <w:rFonts w:ascii="Constantia" w:hAnsi="Constantia"/>
+                <w:lang w:val="en-CA"/>
+              </w:rPr>
+            </w:pPr>
+            <w:r>
+              <w:rPr>
+                <w:rFonts w:ascii="Constantia" w:hAnsi="Constantia"/>
+                <w:lang w:val="en-CA"/>
+              </w:rPr>
+              <w:t>2. hybrid and electric vehicles encouraged and partially funded</w:t>
+            </w:r>
+          </w:p>
+          <w:p>
+            <w:pPr>
+              <w:cnfStyle w:val="000000000000" w:firstRow="0" w:lastRow="0" w:firstColumn="0" w:lastColumn="0" w:oddVBand="0" w:evenVBand="0" w:oddHBand="0" w:evenHBand="0" w:firstRowFirstColumn="0" w:firstRowLastColumn="0" w:lastRowFirstColumn="0" w:lastRowLastColumn="0"/>
+              <w:rPr>
+                <w:rFonts w:ascii="Constantia" w:hAnsi="Constantia"/>
+                <w:lang w:val="en-CA"/>
+              </w:rPr>
+            </w:pPr>
+            <w:r>
+              <w:rPr>
+                <w:rFonts w:ascii="Constantia" w:hAnsi="Constantia"/>
+                <w:lang w:val="en-CA"/>
+              </w:rPr>
               <w:lastRenderedPageBreak/>
-              <w:t>Religious Days</w:t>
-            </w:r>
-          </w:p>
-        </w:tc>
-        <w:tc>
-          <w:tcPr>
-            <w:tcW w:w="3005" w:type="dxa"/>
-          </w:tcPr>
-          <w:p>
-            <w:pPr>
-              <w:cnfStyle w:val="000000000000" w:firstRow="0" w:lastRow="0" w:firstColumn="0" w:lastColumn="0" w:oddVBand="0" w:evenVBand="0" w:oddHBand="0" w:evenHBand="0" w:firstRowFirstColumn="0" w:firstRowLastColumn="0" w:lastRowFirstColumn="0" w:lastRowLastColumn="0"/>
-              <w:rPr>
-                <w:rFonts w:ascii="Constantia" w:hAnsi="Constantia"/>
-                <w:lang w:val="en-CA"/>
-              </w:rPr>
-            </w:pPr>
-            <w:r>
-              <w:rPr>
-                <w:rFonts w:ascii="Constantia" w:hAnsi="Constantia"/>
-                <w:lang w:val="en-CA"/>
-              </w:rPr>
-              <w:t>Mornings Off</w:t>
-            </w:r>
-          </w:p>
-        </w:tc>
-        <w:tc>
-          <w:tcPr>
-            <w:tcW w:w="3006" w:type="dxa"/>
-          </w:tcPr>
-          <w:p>
-            <w:pPr>
-              <w:cnfStyle w:val="000000000000" w:firstRow="0" w:lastRow="0" w:firstColumn="0" w:lastColumn="0" w:oddVBand="0" w:evenVBand="0" w:oddHBand="0" w:evenHBand="0" w:firstRowFirstColumn="0" w:firstRowLastColumn="0" w:lastRowFirstColumn="0" w:lastRowLastColumn="0"/>
-              <w:rPr>
-                <w:rFonts w:ascii="Constantia" w:hAnsi="Constantia"/>
-                <w:lang w:val="en-CA"/>
-              </w:rPr>
-            </w:pPr>
-            <w:r>
-              <w:rPr>
-                <w:rFonts w:ascii="Constantia" w:hAnsi="Constantia"/>
-                <w:lang w:val="en-CA"/>
-              </w:rPr>
-              <w:t>All people are to be given the morning of their religious practice off work, with pay if they work in the afternoons or evenings.</w:t>
-            </w:r>
+              <w:t>3. some municipal controls on driving access.</w:t>
+            </w:r>
+          </w:p>
+        </w:tc>
+      </w:tr>
+      <w:tr>
+        <w:tc>
+          <w:tcPr>
+            <w:cnfStyle w:val="001000000000" w:firstRow="0" w:lastRow="0" w:firstColumn="1" w:lastColumn="0" w:oddVBand="0" w:evenVBand="0" w:oddHBand="0" w:evenHBand="0" w:firstRowFirstColumn="0" w:firstRowLastColumn="0" w:lastRowFirstColumn="0" w:lastRowLastColumn="0"/>
+            <w:tcW w:w="3005" w:type="dxa"/>
+          </w:tcPr>
+          <w:p>
+            <w:pPr>
+              <w:rPr>
+                <w:rFonts w:ascii="Constantia" w:hAnsi="Constantia"/>
+                <w:lang w:val="en-CA"/>
+              </w:rPr>
+            </w:pPr>
+            <w:r>
+              <w:rPr>
+                <w:rFonts w:ascii="Constantia" w:hAnsi="Constantia"/>
+                <w:lang w:val="en-CA"/>
+              </w:rPr>
+              <w:lastRenderedPageBreak/>
+              <w:t>Public Transport</w:t>
+            </w:r>
+          </w:p>
+        </w:tc>
+        <w:tc>
+          <w:tcPr>
+            <w:tcW w:w="3005" w:type="dxa"/>
+          </w:tcPr>
+          <w:p>
+            <w:pPr>
+              <w:cnfStyle w:val="000000000000" w:firstRow="0" w:lastRow="0" w:firstColumn="0" w:lastColumn="0" w:oddVBand="0" w:evenVBand="0" w:oddHBand="0" w:evenHBand="0" w:firstRowFirstColumn="0" w:firstRowLastColumn="0" w:lastRowFirstColumn="0" w:lastRowLastColumn="0"/>
+              <w:rPr>
+                <w:rFonts w:ascii="Constantia" w:hAnsi="Constantia"/>
+                <w:lang w:val="en-CA"/>
+              </w:rPr>
+            </w:pPr>
+          </w:p>
+        </w:tc>
+        <w:tc>
+          <w:tcPr>
+            <w:tcW w:w="3006" w:type="dxa"/>
+          </w:tcPr>
+          <w:p>
+            <w:pPr>
+              <w:cnfStyle w:val="000000000000" w:firstRow="0" w:lastRow="0" w:firstColumn="0" w:lastColumn="0" w:oddVBand="0" w:evenVBand="0" w:oddHBand="0" w:evenHBand="0" w:firstRowFirstColumn="0" w:firstRowLastColumn="0" w:lastRowFirstColumn="0" w:lastRowLastColumn="0"/>
+              <w:rPr>
+                <w:rFonts w:ascii="Constantia" w:hAnsi="Constantia"/>
+                <w:lang w:val="en-CA"/>
+              </w:rPr>
+            </w:pPr>
           </w:p>
         </w:tc>
       </w:tr>
@@ -5389,688 +6210,6 @@
                 <w:u w:val="single"/>
                 <w:lang w:val="en-CA"/>
               </w:rPr>
-              <w:t>Substances</w:t>
-            </w:r>
-          </w:p>
-        </w:tc>
-        <w:tc>
-          <w:tcPr>
-            <w:tcW w:w="3005" w:type="dxa"/>
-          </w:tcPr>
-          <w:p>
-            <w:pPr>
-              <w:cnfStyle w:val="000000000000" w:firstRow="0" w:lastRow="0" w:firstColumn="0" w:lastColumn="0" w:oddVBand="0" w:evenVBand="0" w:oddHBand="0" w:evenHBand="0" w:firstRowFirstColumn="0" w:firstRowLastColumn="0" w:lastRowFirstColumn="0" w:lastRowLastColumn="0"/>
-              <w:rPr>
-                <w:rFonts w:ascii="Constantia" w:hAnsi="Constantia"/>
-                <w:lang w:val="en-CA"/>
-              </w:rPr>
-            </w:pPr>
-          </w:p>
-        </w:tc>
-        <w:tc>
-          <w:tcPr>
-            <w:tcW w:w="3006" w:type="dxa"/>
-          </w:tcPr>
-          <w:p>
-            <w:pPr>
-              <w:cnfStyle w:val="000000000000" w:firstRow="0" w:lastRow="0" w:firstColumn="0" w:lastColumn="0" w:oddVBand="0" w:evenVBand="0" w:oddHBand="0" w:evenHBand="0" w:firstRowFirstColumn="0" w:firstRowLastColumn="0" w:lastRowFirstColumn="0" w:lastRowLastColumn="0"/>
-              <w:rPr>
-                <w:rFonts w:ascii="Constantia" w:hAnsi="Constantia"/>
-                <w:lang w:val="en-CA"/>
-              </w:rPr>
-            </w:pPr>
-          </w:p>
-        </w:tc>
-      </w:tr>
-      <w:tr>
-        <w:tc>
-          <w:tcPr>
-            <w:cnfStyle w:val="001000000000" w:firstRow="0" w:lastRow="0" w:firstColumn="1" w:lastColumn="0" w:oddVBand="0" w:evenVBand="0" w:oddHBand="0" w:evenHBand="0" w:firstRowFirstColumn="0" w:firstRowLastColumn="0" w:lastRowFirstColumn="0" w:lastRowLastColumn="0"/>
-            <w:tcW w:w="3005" w:type="dxa"/>
-          </w:tcPr>
-          <w:p>
-            <w:pPr>
-              <w:rPr>
-                <w:rFonts w:ascii="Constantia" w:hAnsi="Constantia"/>
-                <w:u w:val="single"/>
-                <w:lang w:val="en-CA"/>
-              </w:rPr>
-            </w:pPr>
-            <w:r>
-              <w:rPr>
-                <w:rFonts w:ascii="Constantia" w:hAnsi="Constantia"/>
-                <w:lang w:val="en-CA"/>
-              </w:rPr>
-              <w:t>Alcohol</w:t>
-            </w:r>
-          </w:p>
-        </w:tc>
-        <w:tc>
-          <w:tcPr>
-            <w:tcW w:w="3005" w:type="dxa"/>
-          </w:tcPr>
-          <w:p>
-            <w:pPr>
-              <w:cnfStyle w:val="000000000000" w:firstRow="0" w:lastRow="0" w:firstColumn="0" w:lastColumn="0" w:oddVBand="0" w:evenVBand="0" w:oddHBand="0" w:evenHBand="0" w:firstRowFirstColumn="0" w:firstRowLastColumn="0" w:lastRowFirstColumn="0" w:lastRowLastColumn="0"/>
-              <w:rPr>
-                <w:rFonts w:ascii="Constantia" w:hAnsi="Constantia"/>
-                <w:lang w:val="en-CA"/>
-              </w:rPr>
-            </w:pPr>
-            <w:r>
-              <w:rPr>
-                <w:rFonts w:ascii="Constantia" w:hAnsi="Constantia"/>
-                <w:lang w:val="en-CA"/>
-              </w:rPr>
-              <w:t>Legal</w:t>
-            </w:r>
-          </w:p>
-        </w:tc>
-        <w:tc>
-          <w:tcPr>
-            <w:tcW w:w="3006" w:type="dxa"/>
-          </w:tcPr>
-          <w:p>
-            <w:pPr>
-              <w:cnfStyle w:val="000000000000" w:firstRow="0" w:lastRow="0" w:firstColumn="0" w:lastColumn="0" w:oddVBand="0" w:evenVBand="0" w:oddHBand="0" w:evenHBand="0" w:firstRowFirstColumn="0" w:firstRowLastColumn="0" w:lastRowFirstColumn="0" w:lastRowLastColumn="0"/>
-              <w:rPr>
-                <w:rFonts w:ascii="Constantia" w:hAnsi="Constantia"/>
-                <w:lang w:val="en-CA"/>
-              </w:rPr>
-            </w:pPr>
-            <w:r>
-              <w:rPr>
-                <w:rFonts w:ascii="Constantia" w:hAnsi="Constantia"/>
-                <w:lang w:val="en-CA"/>
-              </w:rPr>
-              <w:t>Age 25 to purchase or partake</w:t>
-            </w:r>
-            <w:r>
-              <w:rPr>
-                <w:rFonts w:ascii="Constantia" w:hAnsi="Constantia"/>
-                <w:lang w:val="en-CA"/>
-              </w:rPr>
-              <w:t xml:space="preserve"> without parental supervision and permission.</w:t>
-            </w:r>
-          </w:p>
-        </w:tc>
-      </w:tr>
-      <w:tr>
-        <w:tc>
-          <w:tcPr>
-            <w:cnfStyle w:val="001000000000" w:firstRow="0" w:lastRow="0" w:firstColumn="1" w:lastColumn="0" w:oddVBand="0" w:evenVBand="0" w:oddHBand="0" w:evenHBand="0" w:firstRowFirstColumn="0" w:firstRowLastColumn="0" w:lastRowFirstColumn="0" w:lastRowLastColumn="0"/>
-            <w:tcW w:w="3005" w:type="dxa"/>
-          </w:tcPr>
-          <w:p>
-            <w:pPr>
-              <w:rPr>
-                <w:rFonts w:ascii="Constantia" w:hAnsi="Constantia"/>
-                <w:lang w:val="en-CA"/>
-              </w:rPr>
-            </w:pPr>
-            <w:r>
-              <w:rPr>
-                <w:rFonts w:ascii="Constantia" w:hAnsi="Constantia"/>
-                <w:lang w:val="en-CA"/>
-              </w:rPr>
-              <w:t>Cannabis</w:t>
-            </w:r>
-          </w:p>
-        </w:tc>
-        <w:tc>
-          <w:tcPr>
-            <w:tcW w:w="3005" w:type="dxa"/>
-          </w:tcPr>
-          <w:p>
-            <w:pPr>
-              <w:cnfStyle w:val="000000000000" w:firstRow="0" w:lastRow="0" w:firstColumn="0" w:lastColumn="0" w:oddVBand="0" w:evenVBand="0" w:oddHBand="0" w:evenHBand="0" w:firstRowFirstColumn="0" w:firstRowLastColumn="0" w:lastRowFirstColumn="0" w:lastRowLastColumn="0"/>
-              <w:rPr>
-                <w:rFonts w:ascii="Constantia" w:hAnsi="Constantia"/>
-                <w:lang w:val="en-CA"/>
-              </w:rPr>
-            </w:pPr>
-            <w:r>
-              <w:rPr>
-                <w:rFonts w:ascii="Constantia" w:hAnsi="Constantia"/>
-                <w:lang w:val="en-CA"/>
-              </w:rPr>
-              <w:t>Legal</w:t>
-            </w:r>
-          </w:p>
-        </w:tc>
-        <w:tc>
-          <w:tcPr>
-            <w:tcW w:w="3006" w:type="dxa"/>
-          </w:tcPr>
-          <w:p>
-            <w:pPr>
-              <w:cnfStyle w:val="000000000000" w:firstRow="0" w:lastRow="0" w:firstColumn="0" w:lastColumn="0" w:oddVBand="0" w:evenVBand="0" w:oddHBand="0" w:evenHBand="0" w:firstRowFirstColumn="0" w:firstRowLastColumn="0" w:lastRowFirstColumn="0" w:lastRowLastColumn="0"/>
-              <w:rPr>
-                <w:rFonts w:ascii="Constantia" w:hAnsi="Constantia"/>
-                <w:lang w:val="en-CA"/>
-              </w:rPr>
-            </w:pPr>
-            <w:r>
-              <w:rPr>
-                <w:rFonts w:ascii="Constantia" w:hAnsi="Constantia"/>
-                <w:lang w:val="en-CA"/>
-              </w:rPr>
-              <w:t>Age 25 to partake</w:t>
-            </w:r>
-            <w:r>
-              <w:rPr>
-                <w:rFonts w:ascii="Constantia" w:hAnsi="Constantia"/>
-                <w:lang w:val="en-CA"/>
-              </w:rPr>
-              <w:t xml:space="preserve"> without parental supervision and permission</w:t>
-            </w:r>
-            <w:r>
-              <w:rPr>
-                <w:rFonts w:ascii="Constantia" w:hAnsi="Constantia"/>
-                <w:lang w:val="en-CA"/>
-              </w:rPr>
-              <w:t>, limited legal partaking space in public.</w:t>
-            </w:r>
-          </w:p>
-        </w:tc>
-      </w:tr>
-      <w:tr>
-        <w:tc>
-          <w:tcPr>
-            <w:cnfStyle w:val="001000000000" w:firstRow="0" w:lastRow="0" w:firstColumn="1" w:lastColumn="0" w:oddVBand="0" w:evenVBand="0" w:oddHBand="0" w:evenHBand="0" w:firstRowFirstColumn="0" w:firstRowLastColumn="0" w:lastRowFirstColumn="0" w:lastRowLastColumn="0"/>
-            <w:tcW w:w="3005" w:type="dxa"/>
-          </w:tcPr>
-          <w:p>
-            <w:pPr>
-              <w:rPr>
-                <w:rFonts w:ascii="Constantia" w:hAnsi="Constantia"/>
-                <w:lang w:val="en-CA"/>
-              </w:rPr>
-            </w:pPr>
-            <w:r>
-              <w:rPr>
-                <w:rFonts w:ascii="Constantia" w:hAnsi="Constantia"/>
-                <w:lang w:val="en-CA"/>
-              </w:rPr>
-              <w:t>Hard Drugs</w:t>
-            </w:r>
-          </w:p>
-        </w:tc>
-        <w:tc>
-          <w:tcPr>
-            <w:tcW w:w="3005" w:type="dxa"/>
-          </w:tcPr>
-          <w:p>
-            <w:pPr>
-              <w:cnfStyle w:val="000000000000" w:firstRow="0" w:lastRow="0" w:firstColumn="0" w:lastColumn="0" w:oddVBand="0" w:evenVBand="0" w:oddHBand="0" w:evenHBand="0" w:firstRowFirstColumn="0" w:firstRowLastColumn="0" w:lastRowFirstColumn="0" w:lastRowLastColumn="0"/>
-              <w:rPr>
-                <w:rFonts w:ascii="Constantia" w:hAnsi="Constantia"/>
-                <w:lang w:val="en-CA"/>
-              </w:rPr>
-            </w:pPr>
-            <w:r>
-              <w:rPr>
-                <w:rFonts w:ascii="Constantia" w:hAnsi="Constantia"/>
-                <w:lang w:val="en-CA"/>
-              </w:rPr>
-              <w:t>Illegal</w:t>
-            </w:r>
-          </w:p>
-        </w:tc>
-        <w:tc>
-          <w:tcPr>
-            <w:tcW w:w="3006" w:type="dxa"/>
-          </w:tcPr>
-          <w:p>
-            <w:pPr>
-              <w:cnfStyle w:val="000000000000" w:firstRow="0" w:lastRow="0" w:firstColumn="0" w:lastColumn="0" w:oddVBand="0" w:evenVBand="0" w:oddHBand="0" w:evenHBand="0" w:firstRowFirstColumn="0" w:firstRowLastColumn="0" w:lastRowFirstColumn="0" w:lastRowLastColumn="0"/>
-              <w:rPr>
-                <w:rFonts w:ascii="Constantia" w:hAnsi="Constantia"/>
-                <w:lang w:val="en-CA"/>
-              </w:rPr>
-            </w:pPr>
-            <w:r>
-              <w:rPr>
-                <w:rFonts w:ascii="Constantia" w:hAnsi="Constantia"/>
-                <w:lang w:val="en-CA"/>
-              </w:rPr>
-              <w:t>Being caught partaking leads to being sentenced to rehab.</w:t>
-            </w:r>
-          </w:p>
-        </w:tc>
-      </w:tr>
-      <w:tr>
-        <w:tc>
-          <w:tcPr>
-            <w:cnfStyle w:val="001000000000" w:firstRow="0" w:lastRow="0" w:firstColumn="1" w:lastColumn="0" w:oddVBand="0" w:evenVBand="0" w:oddHBand="0" w:evenHBand="0" w:firstRowFirstColumn="0" w:firstRowLastColumn="0" w:lastRowFirstColumn="0" w:lastRowLastColumn="0"/>
-            <w:tcW w:w="3005" w:type="dxa"/>
-          </w:tcPr>
-          <w:p>
-            <w:pPr>
-              <w:rPr>
-                <w:rFonts w:ascii="Constantia" w:hAnsi="Constantia"/>
-                <w:lang w:val="en-CA"/>
-              </w:rPr>
-            </w:pPr>
-            <w:r>
-              <w:rPr>
-                <w:rFonts w:ascii="Constantia" w:hAnsi="Constantia"/>
-                <w:lang w:val="en-CA"/>
-              </w:rPr>
-              <w:t>Tobacco and Nicotine Products</w:t>
-            </w:r>
-          </w:p>
-        </w:tc>
-        <w:tc>
-          <w:tcPr>
-            <w:tcW w:w="3005" w:type="dxa"/>
-          </w:tcPr>
-          <w:p>
-            <w:pPr>
-              <w:cnfStyle w:val="000000000000" w:firstRow="0" w:lastRow="0" w:firstColumn="0" w:lastColumn="0" w:oddVBand="0" w:evenVBand="0" w:oddHBand="0" w:evenHBand="0" w:firstRowFirstColumn="0" w:firstRowLastColumn="0" w:lastRowFirstColumn="0" w:lastRowLastColumn="0"/>
-              <w:rPr>
-                <w:rFonts w:ascii="Constantia" w:hAnsi="Constantia"/>
-                <w:lang w:val="en-CA"/>
-              </w:rPr>
-            </w:pPr>
-            <w:r>
-              <w:rPr>
-                <w:rFonts w:ascii="Constantia" w:hAnsi="Constantia"/>
-                <w:lang w:val="en-CA"/>
-              </w:rPr>
-              <w:t>Illegal</w:t>
-            </w:r>
-          </w:p>
-        </w:tc>
-        <w:tc>
-          <w:tcPr>
-            <w:tcW w:w="3006" w:type="dxa"/>
-          </w:tcPr>
-          <w:p>
-            <w:pPr>
-              <w:cnfStyle w:val="000000000000" w:firstRow="0" w:lastRow="0" w:firstColumn="0" w:lastColumn="0" w:oddVBand="0" w:evenVBand="0" w:oddHBand="0" w:evenHBand="0" w:firstRowFirstColumn="0" w:firstRowLastColumn="0" w:lastRowFirstColumn="0" w:lastRowLastColumn="0"/>
-              <w:rPr>
-                <w:rFonts w:ascii="Constantia" w:hAnsi="Constantia"/>
-                <w:lang w:val="en-CA"/>
-              </w:rPr>
-            </w:pPr>
-            <w:r>
-              <w:rPr>
-                <w:rFonts w:ascii="Constantia" w:hAnsi="Constantia"/>
-                <w:lang w:val="en-CA"/>
-              </w:rPr>
-              <w:t>Being caught partaking leads to being sentenced to rehab.</w:t>
-            </w:r>
-          </w:p>
-        </w:tc>
-      </w:tr>
-      <w:tr>
-        <w:tc>
-          <w:tcPr>
-            <w:cnfStyle w:val="001000000000" w:firstRow="0" w:lastRow="0" w:firstColumn="1" w:lastColumn="0" w:oddVBand="0" w:evenVBand="0" w:oddHBand="0" w:evenHBand="0" w:firstRowFirstColumn="0" w:firstRowLastColumn="0" w:lastRowFirstColumn="0" w:lastRowLastColumn="0"/>
-            <w:tcW w:w="3005" w:type="dxa"/>
-          </w:tcPr>
-          <w:p>
-            <w:pPr>
-              <w:rPr>
-                <w:rFonts w:ascii="Constantia" w:hAnsi="Constantia"/>
-                <w:u w:val="single"/>
-                <w:lang w:val="en-CA"/>
-              </w:rPr>
-            </w:pPr>
-            <w:r>
-              <w:rPr>
-                <w:rFonts w:ascii="Constantia" w:hAnsi="Constantia"/>
-                <w:u w:val="single"/>
-                <w:lang w:val="en-CA"/>
-              </w:rPr>
-              <w:t>Transport</w:t>
-            </w:r>
-          </w:p>
-        </w:tc>
-        <w:tc>
-          <w:tcPr>
-            <w:tcW w:w="3005" w:type="dxa"/>
-          </w:tcPr>
-          <w:p>
-            <w:pPr>
-              <w:cnfStyle w:val="000000000000" w:firstRow="0" w:lastRow="0" w:firstColumn="0" w:lastColumn="0" w:oddVBand="0" w:evenVBand="0" w:oddHBand="0" w:evenHBand="0" w:firstRowFirstColumn="0" w:firstRowLastColumn="0" w:lastRowFirstColumn="0" w:lastRowLastColumn="0"/>
-              <w:rPr>
-                <w:rFonts w:ascii="Constantia" w:hAnsi="Constantia"/>
-                <w:lang w:val="en-CA"/>
-              </w:rPr>
-            </w:pPr>
-          </w:p>
-        </w:tc>
-        <w:tc>
-          <w:tcPr>
-            <w:tcW w:w="3006" w:type="dxa"/>
-          </w:tcPr>
-          <w:p>
-            <w:pPr>
-              <w:cnfStyle w:val="000000000000" w:firstRow="0" w:lastRow="0" w:firstColumn="0" w:lastColumn="0" w:oddVBand="0" w:evenVBand="0" w:oddHBand="0" w:evenHBand="0" w:firstRowFirstColumn="0" w:firstRowLastColumn="0" w:lastRowFirstColumn="0" w:lastRowLastColumn="0"/>
-              <w:rPr>
-                <w:rFonts w:ascii="Constantia" w:hAnsi="Constantia"/>
-                <w:lang w:val="en-CA"/>
-              </w:rPr>
-            </w:pPr>
-          </w:p>
-        </w:tc>
-      </w:tr>
-      <w:tr>
-        <w:tc>
-          <w:tcPr>
-            <w:cnfStyle w:val="001000000000" w:firstRow="0" w:lastRow="0" w:firstColumn="1" w:lastColumn="0" w:oddVBand="0" w:evenVBand="0" w:oddHBand="0" w:evenHBand="0" w:firstRowFirstColumn="0" w:firstRowLastColumn="0" w:lastRowFirstColumn="0" w:lastRowLastColumn="0"/>
-            <w:tcW w:w="3005" w:type="dxa"/>
-          </w:tcPr>
-          <w:p>
-            <w:pPr>
-              <w:rPr>
-                <w:rFonts w:ascii="Constantia" w:hAnsi="Constantia"/>
-                <w:lang w:val="en-CA"/>
-              </w:rPr>
-            </w:pPr>
-            <w:r>
-              <w:rPr>
-                <w:rFonts w:ascii="Constantia" w:hAnsi="Constantia"/>
-                <w:lang w:val="en-CA"/>
-              </w:rPr>
-              <w:t>Communal and Special Lanes</w:t>
-            </w:r>
-          </w:p>
-        </w:tc>
-        <w:tc>
-          <w:tcPr>
-            <w:tcW w:w="3005" w:type="dxa"/>
-          </w:tcPr>
-          <w:p>
-            <w:pPr>
-              <w:cnfStyle w:val="000000000000" w:firstRow="0" w:lastRow="0" w:firstColumn="0" w:lastColumn="0" w:oddVBand="0" w:evenVBand="0" w:oddHBand="0" w:evenHBand="0" w:firstRowFirstColumn="0" w:firstRowLastColumn="0" w:lastRowFirstColumn="0" w:lastRowLastColumn="0"/>
-              <w:rPr>
-                <w:rFonts w:ascii="Constantia" w:hAnsi="Constantia"/>
-                <w:lang w:val="en-CA"/>
-              </w:rPr>
-            </w:pPr>
-            <w:r>
-              <w:rPr>
-                <w:rFonts w:ascii="Constantia" w:hAnsi="Constantia"/>
-                <w:lang w:val="en-CA"/>
-              </w:rPr>
-              <w:t>Encouraged</w:t>
-            </w:r>
-          </w:p>
-        </w:tc>
-        <w:tc>
-          <w:tcPr>
-            <w:tcW w:w="3006" w:type="dxa"/>
-          </w:tcPr>
-          <w:p>
-            <w:pPr>
-              <w:cnfStyle w:val="000000000000" w:firstRow="0" w:lastRow="0" w:firstColumn="0" w:lastColumn="0" w:oddVBand="0" w:evenVBand="0" w:oddHBand="0" w:evenHBand="0" w:firstRowFirstColumn="0" w:firstRowLastColumn="0" w:lastRowFirstColumn="0" w:lastRowLastColumn="0"/>
-              <w:rPr>
-                <w:rFonts w:ascii="Constantia" w:hAnsi="Constantia"/>
-                <w:lang w:val="en-CA"/>
-              </w:rPr>
-            </w:pPr>
-            <w:r>
-              <w:rPr>
-                <w:rFonts w:ascii="Constantia" w:hAnsi="Constantia"/>
-                <w:lang w:val="en-CA"/>
-              </w:rPr>
-              <w:t>Bus, carpool, and bike lanes are encouraged by the federal government to be developed by municipal governments.</w:t>
-            </w:r>
-          </w:p>
-        </w:tc>
-      </w:tr>
-      <w:tr>
-        <w:tc>
-          <w:tcPr>
-            <w:cnfStyle w:val="001000000000" w:firstRow="0" w:lastRow="0" w:firstColumn="1" w:lastColumn="0" w:oddVBand="0" w:evenVBand="0" w:oddHBand="0" w:evenHBand="0" w:firstRowFirstColumn="0" w:firstRowLastColumn="0" w:lastRowFirstColumn="0" w:lastRowLastColumn="0"/>
-            <w:tcW w:w="3005" w:type="dxa"/>
-          </w:tcPr>
-          <w:p>
-            <w:pPr>
-              <w:rPr>
-                <w:rFonts w:ascii="Constantia" w:hAnsi="Constantia"/>
-                <w:lang w:val="en-CA"/>
-              </w:rPr>
-            </w:pPr>
-            <w:r>
-              <w:rPr>
-                <w:rFonts w:ascii="Constantia" w:hAnsi="Constantia"/>
-                <w:lang w:val="en-CA"/>
-              </w:rPr>
-              <w:t>Driverless Vehicles</w:t>
-            </w:r>
-          </w:p>
-        </w:tc>
-        <w:tc>
-          <w:tcPr>
-            <w:tcW w:w="3005" w:type="dxa"/>
-          </w:tcPr>
-          <w:p>
-            <w:pPr>
-              <w:cnfStyle w:val="000000000000" w:firstRow="0" w:lastRow="0" w:firstColumn="0" w:lastColumn="0" w:oddVBand="0" w:evenVBand="0" w:oddHBand="0" w:evenHBand="0" w:firstRowFirstColumn="0" w:firstRowLastColumn="0" w:lastRowFirstColumn="0" w:lastRowLastColumn="0"/>
-              <w:rPr>
-                <w:rFonts w:ascii="Constantia" w:hAnsi="Constantia"/>
-                <w:lang w:val="en-CA"/>
-              </w:rPr>
-            </w:pPr>
-            <w:r>
-              <w:rPr>
-                <w:rFonts w:ascii="Constantia" w:hAnsi="Constantia"/>
-                <w:lang w:val="en-CA"/>
-              </w:rPr>
-              <w:t>Regulated</w:t>
-            </w:r>
-          </w:p>
-        </w:tc>
-        <w:tc>
-          <w:tcPr>
-            <w:tcW w:w="3006" w:type="dxa"/>
-          </w:tcPr>
-          <w:p>
-            <w:pPr>
-              <w:cnfStyle w:val="000000000000" w:firstRow="0" w:lastRow="0" w:firstColumn="0" w:lastColumn="0" w:oddVBand="0" w:evenVBand="0" w:oddHBand="0" w:evenHBand="0" w:firstRowFirstColumn="0" w:firstRowLastColumn="0" w:lastRowFirstColumn="0" w:lastRowLastColumn="0"/>
-              <w:rPr>
-                <w:rFonts w:ascii="Constantia" w:hAnsi="Constantia"/>
-                <w:lang w:val="en-CA"/>
-              </w:rPr>
-            </w:pPr>
-            <w:r>
-              <w:rPr>
-                <w:rFonts w:ascii="Constantia" w:hAnsi="Constantia"/>
-                <w:lang w:val="en-CA"/>
-              </w:rPr>
-              <w:t>Driverless vehicles are allowed, so long as there is a fully licensed driver behind the wheel and that manual controls can override the automatic.</w:t>
-            </w:r>
-          </w:p>
-        </w:tc>
-      </w:tr>
-      <w:tr>
-        <w:tc>
-          <w:tcPr>
-            <w:cnfStyle w:val="001000000000" w:firstRow="0" w:lastRow="0" w:firstColumn="1" w:lastColumn="0" w:oddVBand="0" w:evenVBand="0" w:oddHBand="0" w:evenHBand="0" w:firstRowFirstColumn="0" w:firstRowLastColumn="0" w:lastRowFirstColumn="0" w:lastRowLastColumn="0"/>
-            <w:tcW w:w="3005" w:type="dxa"/>
-          </w:tcPr>
-          <w:p>
-            <w:pPr>
-              <w:rPr>
-                <w:rFonts w:ascii="Constantia" w:hAnsi="Constantia"/>
-                <w:lang w:val="en-CA"/>
-              </w:rPr>
-            </w:pPr>
-            <w:r>
-              <w:rPr>
-                <w:rFonts w:ascii="Constantia" w:hAnsi="Constantia"/>
-                <w:lang w:val="en-CA"/>
-              </w:rPr>
-              <w:t>Environmental Regulations</w:t>
-            </w:r>
-          </w:p>
-        </w:tc>
-        <w:tc>
-          <w:tcPr>
-            <w:tcW w:w="3005" w:type="dxa"/>
-          </w:tcPr>
-          <w:p>
-            <w:pPr>
-              <w:cnfStyle w:val="000000000000" w:firstRow="0" w:lastRow="0" w:firstColumn="0" w:lastColumn="0" w:oddVBand="0" w:evenVBand="0" w:oddHBand="0" w:evenHBand="0" w:firstRowFirstColumn="0" w:firstRowLastColumn="0" w:lastRowFirstColumn="0" w:lastRowLastColumn="0"/>
-              <w:rPr>
-                <w:rFonts w:ascii="Constantia" w:hAnsi="Constantia"/>
-                <w:lang w:val="en-CA"/>
-              </w:rPr>
-            </w:pPr>
-            <w:r>
-              <w:rPr>
-                <w:rFonts w:ascii="Constantia" w:hAnsi="Constantia"/>
-                <w:lang w:val="en-CA"/>
-              </w:rPr>
-              <w:t>Well-Regulated</w:t>
-            </w:r>
-          </w:p>
-        </w:tc>
-        <w:tc>
-          <w:tcPr>
-            <w:tcW w:w="3006" w:type="dxa"/>
-          </w:tcPr>
-          <w:p>
-            <w:pPr>
-              <w:cnfStyle w:val="000000000000" w:firstRow="0" w:lastRow="0" w:firstColumn="0" w:lastColumn="0" w:oddVBand="0" w:evenVBand="0" w:oddHBand="0" w:evenHBand="0" w:firstRowFirstColumn="0" w:firstRowLastColumn="0" w:lastRowFirstColumn="0" w:lastRowLastColumn="0"/>
-              <w:rPr>
-                <w:rFonts w:ascii="Constantia" w:hAnsi="Constantia"/>
-                <w:lang w:val="en-CA"/>
-              </w:rPr>
-            </w:pPr>
-            <w:r>
-              <w:rPr>
-                <w:rFonts w:ascii="Constantia" w:hAnsi="Constantia"/>
-                <w:lang w:val="en-CA"/>
-              </w:rPr>
-              <w:t>Regulations:</w:t>
-            </w:r>
-          </w:p>
-          <w:p>
-            <w:pPr>
-              <w:cnfStyle w:val="000000000000" w:firstRow="0" w:lastRow="0" w:firstColumn="0" w:lastColumn="0" w:oddVBand="0" w:evenVBand="0" w:oddHBand="0" w:evenHBand="0" w:firstRowFirstColumn="0" w:firstRowLastColumn="0" w:lastRowFirstColumn="0" w:lastRowLastColumn="0"/>
-              <w:rPr>
-                <w:rFonts w:ascii="Constantia" w:hAnsi="Constantia"/>
-                <w:lang w:val="en-CA"/>
-              </w:rPr>
-            </w:pPr>
-            <w:r>
-              <w:rPr>
-                <w:rFonts w:ascii="Constantia" w:hAnsi="Constantia"/>
-                <w:lang w:val="en-CA"/>
-              </w:rPr>
-              <w:t>1. low MPG vehicles banned</w:t>
-            </w:r>
-          </w:p>
-          <w:p>
-            <w:pPr>
-              <w:cnfStyle w:val="000000000000" w:firstRow="0" w:lastRow="0" w:firstColumn="0" w:lastColumn="0" w:oddVBand="0" w:evenVBand="0" w:oddHBand="0" w:evenHBand="0" w:firstRowFirstColumn="0" w:firstRowLastColumn="0" w:lastRowFirstColumn="0" w:lastRowLastColumn="0"/>
-              <w:rPr>
-                <w:rFonts w:ascii="Constantia" w:hAnsi="Constantia"/>
-                <w:lang w:val="en-CA"/>
-              </w:rPr>
-            </w:pPr>
-            <w:r>
-              <w:rPr>
-                <w:rFonts w:ascii="Constantia" w:hAnsi="Constantia"/>
-                <w:lang w:val="en-CA"/>
-              </w:rPr>
-              <w:t>2. hybrid and electric vehicles encouraged and partially funded</w:t>
-            </w:r>
-          </w:p>
-          <w:p>
-            <w:pPr>
-              <w:cnfStyle w:val="000000000000" w:firstRow="0" w:lastRow="0" w:firstColumn="0" w:lastColumn="0" w:oddVBand="0" w:evenVBand="0" w:oddHBand="0" w:evenHBand="0" w:firstRowFirstColumn="0" w:firstRowLastColumn="0" w:lastRowFirstColumn="0" w:lastRowLastColumn="0"/>
-              <w:rPr>
-                <w:rFonts w:ascii="Constantia" w:hAnsi="Constantia"/>
-                <w:lang w:val="en-CA"/>
-              </w:rPr>
-            </w:pPr>
-            <w:r>
-              <w:rPr>
-                <w:rFonts w:ascii="Constantia" w:hAnsi="Constantia"/>
-                <w:lang w:val="en-CA"/>
-              </w:rPr>
-              <w:t>3. some municipal controls on driving access.</w:t>
-            </w:r>
-          </w:p>
-        </w:tc>
-      </w:tr>
-      <w:tr>
-        <w:tc>
-          <w:tcPr>
-            <w:cnfStyle w:val="001000000000" w:firstRow="0" w:lastRow="0" w:firstColumn="1" w:lastColumn="0" w:oddVBand="0" w:evenVBand="0" w:oddHBand="0" w:evenHBand="0" w:firstRowFirstColumn="0" w:firstRowLastColumn="0" w:lastRowFirstColumn="0" w:lastRowLastColumn="0"/>
-            <w:tcW w:w="3005" w:type="dxa"/>
-          </w:tcPr>
-          <w:p>
-            <w:pPr>
-              <w:rPr>
-                <w:rFonts w:ascii="Constantia" w:hAnsi="Constantia"/>
-                <w:lang w:val="en-CA"/>
-              </w:rPr>
-            </w:pPr>
-            <w:r>
-              <w:rPr>
-                <w:rFonts w:ascii="Constantia" w:hAnsi="Constantia"/>
-                <w:lang w:val="en-CA"/>
-              </w:rPr>
-              <w:t>Public Transport</w:t>
-            </w:r>
-          </w:p>
-        </w:tc>
-        <w:tc>
-          <w:tcPr>
-            <w:tcW w:w="3005" w:type="dxa"/>
-          </w:tcPr>
-          <w:p>
-            <w:pPr>
-              <w:cnfStyle w:val="000000000000" w:firstRow="0" w:lastRow="0" w:firstColumn="0" w:lastColumn="0" w:oddVBand="0" w:evenVBand="0" w:oddHBand="0" w:evenHBand="0" w:firstRowFirstColumn="0" w:firstRowLastColumn="0" w:lastRowFirstColumn="0" w:lastRowLastColumn="0"/>
-              <w:rPr>
-                <w:rFonts w:ascii="Constantia" w:hAnsi="Constantia"/>
-                <w:lang w:val="en-CA"/>
-              </w:rPr>
-            </w:pPr>
-          </w:p>
-        </w:tc>
-        <w:tc>
-          <w:tcPr>
-            <w:tcW w:w="3006" w:type="dxa"/>
-          </w:tcPr>
-          <w:p>
-            <w:pPr>
-              <w:cnfStyle w:val="000000000000" w:firstRow="0" w:lastRow="0" w:firstColumn="0" w:lastColumn="0" w:oddVBand="0" w:evenVBand="0" w:oddHBand="0" w:evenHBand="0" w:firstRowFirstColumn="0" w:firstRowLastColumn="0" w:lastRowFirstColumn="0" w:lastRowLastColumn="0"/>
-              <w:rPr>
-                <w:rFonts w:ascii="Constantia" w:hAnsi="Constantia"/>
-                <w:lang w:val="en-CA"/>
-              </w:rPr>
-            </w:pPr>
-          </w:p>
-        </w:tc>
-      </w:tr>
-      <w:tr>
-        <w:tc>
-          <w:tcPr>
-            <w:cnfStyle w:val="001000000000" w:firstRow="0" w:lastRow="0" w:firstColumn="1" w:lastColumn="0" w:oddVBand="0" w:evenVBand="0" w:oddHBand="0" w:evenHBand="0" w:firstRowFirstColumn="0" w:firstRowLastColumn="0" w:lastRowFirstColumn="0" w:lastRowLastColumn="0"/>
-            <w:tcW w:w="3005" w:type="dxa"/>
-          </w:tcPr>
-          <w:p>
-            <w:pPr>
-              <w:rPr>
-                <w:rFonts w:ascii="Constantia" w:hAnsi="Constantia"/>
-                <w:u w:val="single"/>
-                <w:lang w:val="en-CA"/>
-              </w:rPr>
-            </w:pPr>
-            <w:r>
-              <w:rPr>
-                <w:rFonts w:ascii="Constantia" w:hAnsi="Constantia"/>
-                <w:u w:val="single"/>
-                <w:lang w:val="en-CA"/>
-              </w:rPr>
               <w:t>Policing</w:t>
             </w:r>
           </w:p>
@@ -6122,7 +6261,6 @@
                 <w:rFonts w:ascii="Constantia" w:hAnsi="Constantia"/>
                 <w:lang w:val="en-CA"/>
               </w:rPr>
-              <w:lastRenderedPageBreak/>
               <w:t>Anti-Corruption Agency</w:t>
             </w:r>
           </w:p>
@@ -6938,6 +7076,7 @@
                 <w:rFonts w:ascii="Constantia" w:hAnsi="Constantia"/>
                 <w:lang w:val="en-CA"/>
               </w:rPr>
+              <w:lastRenderedPageBreak/>
               <w:t>Automation</w:t>
             </w:r>
           </w:p>
@@ -7142,7 +7281,6 @@
                 <w:rFonts w:ascii="Constantia" w:hAnsi="Constantia"/>
                 <w:lang w:val="en-CA"/>
               </w:rPr>
-              <w:lastRenderedPageBreak/>
               <w:t>Corporation</w:t>
             </w:r>
           </w:p>
@@ -8438,7 +8576,7 @@
                 <w:rFonts w:ascii="Constantia" w:hAnsi="Constantia"/>
                 <w:lang w:val="en-CA"/>
               </w:rPr>
-              <w:t xml:space="preserve">Citizens, permanent residents, and parents of citizens with children, enough to cover basic food and clothing costs for every child, distributed monthly (starts with two children). One-time payments equivalent to 5x </w:t>
+              <w:t xml:space="preserve">Citizens, permanent residents, and parents of citizens with children, enough to cover basic food and clothing costs for </w:t>
             </w:r>
             <w:r>
               <w:rPr>
@@ -8446,7 +8584,7 @@
                 <w:lang w:val="en-CA"/>
               </w:rPr>
               <w:lastRenderedPageBreak/>
-              <w:t>a single child’s amount of payment is given upon a child’s birth.</w:t>
+              <w:t>every child, distributed monthly (starts with two children). One-time payments equivalent to 5x a single child’s amount of payment is given upon a child’s birth.</w:t>
             </w:r>
           </w:p>
         </w:tc>

</xml_diff>